<commit_message>
Fixed GPIO BFM error when input data is literal (to) and target signal is downto
</commit_message>
<xml_diff>
--- a/bitvis_vip_gpio/doc/gpio_vvc_QuickRef.docx
+++ b/bitvis_vip_gpio/doc/gpio_vvc_QuickRef.docx
@@ -572,8 +572,9 @@
                 <w:sz w:val="15"/>
                 <w:szCs w:val="28"/>
               </w:rPr>
-              <w:t>o_set</w:t>
-            </w:r>
+              <w:t>o_</w:t>
+            </w:r>
+            <w:proofErr w:type="gramStart"/>
             <w:r>
               <w:rPr>
                 <w:rFonts w:cs="Helvetica"/>
@@ -582,8 +583,19 @@
                 <w:sz w:val="15"/>
                 <w:szCs w:val="28"/>
               </w:rPr>
+              <w:t>set</w:t>
+            </w:r>
+            <w:r>
+              <w:rPr>
+                <w:rFonts w:cs="Helvetica"/>
+                <w:b w:val="0"/>
+                <w:bCs w:val="0"/>
+                <w:sz w:val="15"/>
+                <w:szCs w:val="28"/>
+              </w:rPr>
               <w:t>(</w:t>
             </w:r>
+            <w:proofErr w:type="gramEnd"/>
             <w:r>
               <w:rPr>
                 <w:rFonts w:cs="Helvetica"/>
@@ -993,8 +1005,9 @@
                 <w:sz w:val="15"/>
                 <w:szCs w:val="28"/>
               </w:rPr>
-              <w:t>gpio_get</w:t>
-            </w:r>
+              <w:t>gpio_</w:t>
+            </w:r>
+            <w:proofErr w:type="gramStart"/>
             <w:r>
               <w:rPr>
                 <w:rFonts w:cs="Helvetica"/>
@@ -1003,8 +1016,19 @@
                 <w:sz w:val="15"/>
                 <w:szCs w:val="28"/>
               </w:rPr>
+              <w:t>get</w:t>
+            </w:r>
+            <w:r>
+              <w:rPr>
+                <w:rFonts w:cs="Helvetica"/>
+                <w:b w:val="0"/>
+                <w:bCs w:val="0"/>
+                <w:sz w:val="15"/>
+                <w:szCs w:val="28"/>
+              </w:rPr>
               <w:t>(</w:t>
             </w:r>
+            <w:proofErr w:type="gramEnd"/>
             <w:r>
               <w:rPr>
                 <w:rFonts w:cs="Helvetica"/>
@@ -1407,6 +1431,7 @@
               </w:rPr>
               <w:t>_</w:t>
             </w:r>
+            <w:proofErr w:type="gramStart"/>
             <w:r>
               <w:rPr>
                 <w:rFonts w:cs="Helvetica"/>
@@ -1427,6 +1452,7 @@
               </w:rPr>
               <w:t>(</w:t>
             </w:r>
+            <w:proofErr w:type="gramEnd"/>
             <w:r>
               <w:rPr>
                 <w:rFonts w:cs="Helvetica"/>
@@ -1786,6 +1812,7 @@
               </w:rPr>
               <w:t>_</w:t>
             </w:r>
+            <w:proofErr w:type="gramStart"/>
             <w:r>
               <w:rPr>
                 <w:rFonts w:cs="Helvetica"/>
@@ -1806,6 +1833,7 @@
               </w:rPr>
               <w:t>(</w:t>
             </w:r>
+            <w:proofErr w:type="gramEnd"/>
             <w:r>
               <w:rPr>
                 <w:rFonts w:cs="Helvetica"/>
@@ -2612,7 +2640,25 @@
                 <w:bCs/>
                 <w:sz w:val="15"/>
               </w:rPr>
-              <w:t>await_completion()</w:t>
+              <w:t>await_</w:t>
+            </w:r>
+            <w:proofErr w:type="gramStart"/>
+            <w:r>
+              <w:rPr>
+                <w:rFonts w:cs="Helvetica"/>
+                <w:bCs/>
+                <w:sz w:val="15"/>
+              </w:rPr>
+              <w:t>completion(</w:t>
+            </w:r>
+            <w:proofErr w:type="gramEnd"/>
+            <w:r>
+              <w:rPr>
+                <w:rFonts w:cs="Helvetica"/>
+                <w:bCs/>
+                <w:sz w:val="15"/>
+              </w:rPr>
+              <w:t>)</w:t>
             </w:r>
           </w:p>
         </w:tc>
@@ -2784,7 +2830,25 @@
                 <w:bCs/>
                 <w:sz w:val="15"/>
               </w:rPr>
-              <w:t>await_any_completion()</w:t>
+              <w:t>await_any_</w:t>
+            </w:r>
+            <w:proofErr w:type="gramStart"/>
+            <w:r>
+              <w:rPr>
+                <w:rFonts w:cs="Helvetica"/>
+                <w:bCs/>
+                <w:sz w:val="15"/>
+              </w:rPr>
+              <w:t>completion(</w:t>
+            </w:r>
+            <w:proofErr w:type="gramEnd"/>
+            <w:r>
+              <w:rPr>
+                <w:rFonts w:cs="Helvetica"/>
+                <w:bCs/>
+                <w:sz w:val="15"/>
+              </w:rPr>
+              <w:t>)</w:t>
             </w:r>
           </w:p>
         </w:tc>
@@ -2850,7 +2914,25 @@
                 <w:bCs/>
                 <w:sz w:val="15"/>
               </w:rPr>
-              <w:t>[cmd/result]_queue_count_max</w:t>
+              <w:t>[cmd/</w:t>
+            </w:r>
+            <w:proofErr w:type="gramStart"/>
+            <w:r>
+              <w:rPr>
+                <w:rFonts w:cs="Helvetica"/>
+                <w:bCs/>
+                <w:sz w:val="15"/>
+              </w:rPr>
+              <w:t>result]_</w:t>
+            </w:r>
+            <w:proofErr w:type="gramEnd"/>
+            <w:r>
+              <w:rPr>
+                <w:rFonts w:cs="Helvetica"/>
+                <w:bCs/>
+                <w:sz w:val="15"/>
+              </w:rPr>
+              <w:t>queue_count_max</w:t>
             </w:r>
           </w:p>
         </w:tc>
@@ -2959,7 +3041,25 @@
                 <w:bCs/>
                 <w:sz w:val="15"/>
               </w:rPr>
-              <w:t>enable_log_msg()</w:t>
+              <w:t>enable_log_</w:t>
+            </w:r>
+            <w:proofErr w:type="gramStart"/>
+            <w:r>
+              <w:rPr>
+                <w:rFonts w:cs="Helvetica"/>
+                <w:bCs/>
+                <w:sz w:val="15"/>
+              </w:rPr>
+              <w:t>msg(</w:t>
+            </w:r>
+            <w:proofErr w:type="gramEnd"/>
+            <w:r>
+              <w:rPr>
+                <w:rFonts w:cs="Helvetica"/>
+                <w:bCs/>
+                <w:sz w:val="15"/>
+              </w:rPr>
+              <w:t>)</w:t>
             </w:r>
           </w:p>
         </w:tc>
@@ -3023,7 +3123,21 @@
               <w:rPr>
                 <w:sz w:val="15"/>
               </w:rPr>
-              <w:t>[cmd/result]_queue_count_threshold</w:t>
+              <w:t>[cmd/</w:t>
+            </w:r>
+            <w:proofErr w:type="gramStart"/>
+            <w:r>
+              <w:rPr>
+                <w:sz w:val="15"/>
+              </w:rPr>
+              <w:t>result]_</w:t>
+            </w:r>
+            <w:proofErr w:type="gramEnd"/>
+            <w:r>
+              <w:rPr>
+                <w:sz w:val="15"/>
+              </w:rPr>
+              <w:t>queue_count_threshold</w:t>
             </w:r>
           </w:p>
         </w:tc>
@@ -3128,7 +3242,25 @@
                 <w:bCs/>
                 <w:sz w:val="15"/>
               </w:rPr>
-              <w:t>disable_log_msg()</w:t>
+              <w:t>disable_log_</w:t>
+            </w:r>
+            <w:proofErr w:type="gramStart"/>
+            <w:r>
+              <w:rPr>
+                <w:rFonts w:cs="Helvetica"/>
+                <w:bCs/>
+                <w:sz w:val="15"/>
+              </w:rPr>
+              <w:t>msg(</w:t>
+            </w:r>
+            <w:proofErr w:type="gramEnd"/>
+            <w:r>
+              <w:rPr>
+                <w:rFonts w:cs="Helvetica"/>
+                <w:bCs/>
+                <w:sz w:val="15"/>
+              </w:rPr>
+              <w:t>)</w:t>
             </w:r>
           </w:p>
         </w:tc>
@@ -3192,7 +3324,21 @@
               <w:rPr>
                 <w:sz w:val="15"/>
               </w:rPr>
-              <w:t>[cmd/result]_queue_count_threshold_severity</w:t>
+              <w:t>[cmd/</w:t>
+            </w:r>
+            <w:proofErr w:type="gramStart"/>
+            <w:r>
+              <w:rPr>
+                <w:sz w:val="15"/>
+              </w:rPr>
+              <w:t>result]_</w:t>
+            </w:r>
+            <w:proofErr w:type="gramEnd"/>
+            <w:r>
+              <w:rPr>
+                <w:sz w:val="15"/>
+              </w:rPr>
+              <w:t>queue_count_threshold_severity</w:t>
             </w:r>
           </w:p>
         </w:tc>
@@ -3289,7 +3435,21 @@
               <w:rPr>
                 <w:sz w:val="15"/>
               </w:rPr>
-              <w:t>flush_command_queue()</w:t>
+              <w:t>flush_command_</w:t>
+            </w:r>
+            <w:proofErr w:type="gramStart"/>
+            <w:r>
+              <w:rPr>
+                <w:sz w:val="15"/>
+              </w:rPr>
+              <w:t>queue(</w:t>
+            </w:r>
+            <w:proofErr w:type="gramEnd"/>
+            <w:r>
+              <w:rPr>
+                <w:sz w:val="15"/>
+              </w:rPr>
+              <w:t>)</w:t>
             </w:r>
           </w:p>
         </w:tc>
@@ -3442,7 +3602,21 @@
               <w:rPr>
                 <w:sz w:val="15"/>
               </w:rPr>
-              <w:t>terminate_current_command()</w:t>
+              <w:t>terminate_current_</w:t>
+            </w:r>
+            <w:proofErr w:type="gramStart"/>
+            <w:r>
+              <w:rPr>
+                <w:sz w:val="15"/>
+              </w:rPr>
+              <w:t>command(</w:t>
+            </w:r>
+            <w:proofErr w:type="gramEnd"/>
+            <w:r>
+              <w:rPr>
+                <w:sz w:val="15"/>
+              </w:rPr>
+              <w:t>)</w:t>
             </w:r>
           </w:p>
         </w:tc>
@@ -3590,7 +3764,21 @@
               <w:rPr>
                 <w:sz w:val="15"/>
               </w:rPr>
-              <w:t>fetch_result()</w:t>
+              <w:t>fetch_</w:t>
+            </w:r>
+            <w:proofErr w:type="gramStart"/>
+            <w:r>
+              <w:rPr>
+                <w:sz w:val="15"/>
+              </w:rPr>
+              <w:t>result(</w:t>
+            </w:r>
+            <w:proofErr w:type="gramEnd"/>
+            <w:r>
+              <w:rPr>
+                <w:sz w:val="15"/>
+              </w:rPr>
+              <w:t>)</w:t>
             </w:r>
           </w:p>
         </w:tc>
@@ -3738,7 +3926,21 @@
               <w:rPr>
                 <w:sz w:val="15"/>
               </w:rPr>
-              <w:t>insert_delay()</w:t>
+              <w:t>insert_</w:t>
+            </w:r>
+            <w:proofErr w:type="gramStart"/>
+            <w:r>
+              <w:rPr>
+                <w:sz w:val="15"/>
+              </w:rPr>
+              <w:t>delay(</w:t>
+            </w:r>
+            <w:proofErr w:type="gramEnd"/>
+            <w:r>
+              <w:rPr>
+                <w:sz w:val="15"/>
+              </w:rPr>
+              <w:t>)</w:t>
             </w:r>
           </w:p>
         </w:tc>
@@ -3886,7 +4088,21 @@
               <w:rPr>
                 <w:sz w:val="15"/>
               </w:rPr>
-              <w:t>get_last_received_cmd_idx()</w:t>
+              <w:t>get_last_received_cmd_</w:t>
+            </w:r>
+            <w:proofErr w:type="gramStart"/>
+            <w:r>
+              <w:rPr>
+                <w:sz w:val="15"/>
+              </w:rPr>
+              <w:t>idx(</w:t>
+            </w:r>
+            <w:proofErr w:type="gramEnd"/>
+            <w:r>
+              <w:rPr>
+                <w:sz w:val="15"/>
+              </w:rPr>
+              <w:t>)</w:t>
             </w:r>
           </w:p>
         </w:tc>
@@ -4035,7 +4251,21 @@
               <w:rPr>
                 <w:sz w:val="15"/>
               </w:rPr>
-              <w:t>terminate_current_command()</w:t>
+              <w:t>terminate_current_</w:t>
+            </w:r>
+            <w:proofErr w:type="gramStart"/>
+            <w:r>
+              <w:rPr>
+                <w:sz w:val="15"/>
+              </w:rPr>
+              <w:t>command(</w:t>
+            </w:r>
+            <w:proofErr w:type="gramEnd"/>
+            <w:r>
+              <w:rPr>
+                <w:sz w:val="15"/>
+              </w:rPr>
+              <w:t>)</w:t>
             </w:r>
           </w:p>
         </w:tc>
@@ -4526,7 +4756,6 @@
       </w:pPr>
       <w:bookmarkStart w:id="0" w:name="_Ref424297123"/>
       <w:r>
-        <w:lastRenderedPageBreak/>
         <w:t xml:space="preserve">VVC </w:t>
       </w:r>
       <w:r>
@@ -5231,6 +5460,7 @@
                 <w:sz w:val="15"/>
               </w:rPr>
             </w:pPr>
+            <w:proofErr w:type="gramStart"/>
             <w:r>
               <w:rPr>
                 <w:rFonts w:cs="Helvetica"/>
@@ -5245,6 +5475,7 @@
               </w:rPr>
               <w:t>FF</w:t>
             </w:r>
+            <w:proofErr w:type="gramEnd"/>
             <w:r>
               <w:rPr>
                 <w:rFonts w:cs="Helvetica"/>
@@ -5408,6 +5639,7 @@
                 <w:sz w:val="15"/>
               </w:rPr>
             </w:pPr>
+            <w:proofErr w:type="gramStart"/>
             <w:r>
               <w:rPr>
                 <w:rFonts w:cs="Helvetica"/>
@@ -5422,6 +5654,7 @@
               </w:rPr>
               <w:t>FF</w:t>
             </w:r>
+            <w:proofErr w:type="gramEnd"/>
             <w:r>
               <w:rPr>
                 <w:rFonts w:cs="Helvetica"/>
@@ -8145,7 +8378,21 @@
         <w:rPr>
           <w:i/>
         </w:rPr>
-        <w:t>Note: Every procedure here can be called without the optional parameters enclosed in [ ].</w:t>
+        <w:t xml:space="preserve">Note: Every procedure here can be called without the optional parameters enclosed in </w:t>
+      </w:r>
+      <w:proofErr w:type="gramStart"/>
+      <w:r>
+        <w:rPr>
+          <w:i/>
+        </w:rPr>
+        <w:t>[ ]</w:t>
+      </w:r>
+      <w:proofErr w:type="gramEnd"/>
+      <w:r>
+        <w:rPr>
+          <w:i/>
+        </w:rPr>
+        <w:t>.</w:t>
       </w:r>
     </w:p>
     <w:p>
@@ -8301,6 +8548,7 @@
               </w:rPr>
               <w:t>_</w:t>
             </w:r>
+            <w:proofErr w:type="gramStart"/>
             <w:r>
               <w:rPr>
                 <w:rFonts w:cs="Helvetica"/>
@@ -8315,7 +8563,16 @@
                 <w:b/>
                 <w:szCs w:val="16"/>
               </w:rPr>
-              <w:t>()</w:t>
+              <w:t>(</w:t>
+            </w:r>
+            <w:proofErr w:type="gramEnd"/>
+            <w:r>
+              <w:rPr>
+                <w:rFonts w:cs="Helvetica"/>
+                <w:b/>
+                <w:szCs w:val="16"/>
+              </w:rPr>
+              <w:t>)</w:t>
             </w:r>
           </w:p>
         </w:tc>
@@ -8492,6 +8749,7 @@
               </w:rPr>
               <w:t>_</w:t>
             </w:r>
+            <w:proofErr w:type="gramStart"/>
             <w:r>
               <w:rPr>
                 <w:rFonts w:cs="Helvetica"/>
@@ -8506,7 +8764,16 @@
                 <w:sz w:val="15"/>
                 <w:szCs w:val="15"/>
               </w:rPr>
-              <w:t xml:space="preserve">() VVC procedure adds a </w:t>
+              <w:t>(</w:t>
+            </w:r>
+            <w:proofErr w:type="gramEnd"/>
+            <w:r>
+              <w:rPr>
+                <w:rFonts w:cs="Helvetica"/>
+                <w:sz w:val="15"/>
+                <w:szCs w:val="15"/>
+              </w:rPr>
+              <w:t xml:space="preserve">) VVC procedure adds a </w:t>
             </w:r>
             <w:r>
               <w:rPr>
@@ -8660,6 +8927,7 @@
               </w:rPr>
               <w:t>_</w:t>
             </w:r>
+            <w:proofErr w:type="gramStart"/>
             <w:r>
               <w:rPr>
                 <w:rFonts w:cs="Helvetica"/>
@@ -8674,7 +8942,16 @@
                 <w:sz w:val="15"/>
                 <w:szCs w:val="15"/>
               </w:rPr>
-              <w:t xml:space="preserve">() procedure, described in the </w:t>
+              <w:t>(</w:t>
+            </w:r>
+            <w:proofErr w:type="gramEnd"/>
+            <w:r>
+              <w:rPr>
+                <w:rFonts w:cs="Helvetica"/>
+                <w:sz w:val="15"/>
+                <w:szCs w:val="15"/>
+              </w:rPr>
+              <w:t xml:space="preserve">) procedure, described in the </w:t>
             </w:r>
             <w:r>
               <w:rPr>
@@ -8936,6 +9213,7 @@
               </w:rPr>
               <w:t>_</w:t>
             </w:r>
+            <w:proofErr w:type="gramStart"/>
             <w:r>
               <w:rPr>
                 <w:rFonts w:cs="Helvetica"/>
@@ -8950,7 +9228,16 @@
                 <w:b/>
                 <w:szCs w:val="16"/>
               </w:rPr>
-              <w:t>()</w:t>
+              <w:t>(</w:t>
+            </w:r>
+            <w:proofErr w:type="gramEnd"/>
+            <w:r>
+              <w:rPr>
+                <w:rFonts w:cs="Helvetica"/>
+                <w:b/>
+                <w:szCs w:val="16"/>
+              </w:rPr>
+              <w:t>)</w:t>
             </w:r>
           </w:p>
         </w:tc>
@@ -9127,6 +9414,7 @@
               </w:rPr>
               <w:t>_</w:t>
             </w:r>
+            <w:proofErr w:type="gramStart"/>
             <w:r>
               <w:rPr>
                 <w:rFonts w:cs="Helvetica"/>
@@ -9141,7 +9429,16 @@
                 <w:sz w:val="15"/>
                 <w:szCs w:val="15"/>
               </w:rPr>
-              <w:t xml:space="preserve">() VVC procedure adds </w:t>
+              <w:t>(</w:t>
+            </w:r>
+            <w:proofErr w:type="gramEnd"/>
+            <w:r>
+              <w:rPr>
+                <w:rFonts w:cs="Helvetica"/>
+                <w:sz w:val="15"/>
+                <w:szCs w:val="15"/>
+              </w:rPr>
+              <w:t xml:space="preserve">) VVC procedure adds </w:t>
             </w:r>
             <w:r>
               <w:rPr>
@@ -9269,15 +9566,33 @@
                 <w:sz w:val="15"/>
                 <w:szCs w:val="15"/>
               </w:rPr>
-              <w:t>gpio_get</w:t>
-            </w:r>
-            <w:r>
-              <w:rPr>
-                <w:rFonts w:cs="Helvetica"/>
-                <w:sz w:val="15"/>
-                <w:szCs w:val="15"/>
-              </w:rPr>
-              <w:t xml:space="preserve">() procedure, described in the </w:t>
+              <w:t>gpio_</w:t>
+            </w:r>
+            <w:proofErr w:type="gramStart"/>
+            <w:r>
+              <w:rPr>
+                <w:rFonts w:cs="Helvetica"/>
+                <w:sz w:val="15"/>
+                <w:szCs w:val="15"/>
+              </w:rPr>
+              <w:t>get</w:t>
+            </w:r>
+            <w:r>
+              <w:rPr>
+                <w:rFonts w:cs="Helvetica"/>
+                <w:sz w:val="15"/>
+                <w:szCs w:val="15"/>
+              </w:rPr>
+              <w:t>(</w:t>
+            </w:r>
+            <w:proofErr w:type="gramEnd"/>
+            <w:r>
+              <w:rPr>
+                <w:rFonts w:cs="Helvetica"/>
+                <w:sz w:val="15"/>
+                <w:szCs w:val="15"/>
+              </w:rPr>
+              <w:t xml:space="preserve">) procedure, described in the </w:t>
             </w:r>
             <w:r>
               <w:rPr>
@@ -9585,7 +9900,27 @@
                 <w:sz w:val="15"/>
                 <w:szCs w:val="15"/>
               </w:rPr>
-              <w:t>Example with fetch_result() call</w:t>
+              <w:t>Example with fetch_</w:t>
+            </w:r>
+            <w:proofErr w:type="gramStart"/>
+            <w:r>
+              <w:rPr>
+                <w:rFonts w:cs="Helvetica"/>
+                <w:b/>
+                <w:sz w:val="15"/>
+                <w:szCs w:val="15"/>
+              </w:rPr>
+              <w:t>result(</w:t>
+            </w:r>
+            <w:proofErr w:type="gramEnd"/>
+            <w:r>
+              <w:rPr>
+                <w:rFonts w:cs="Helvetica"/>
+                <w:b/>
+                <w:sz w:val="15"/>
+                <w:szCs w:val="15"/>
+              </w:rPr>
+              <w:t>) call</w:t>
             </w:r>
             <w:r>
               <w:rPr>
@@ -9631,15 +9966,33 @@
                 <w:sz w:val="15"/>
                 <w:szCs w:val="15"/>
               </w:rPr>
-              <w:t xml:space="preserve">        </w:t>
-            </w:r>
+              <w:t xml:space="preserve">      </w:t>
+            </w:r>
+            <w:proofErr w:type="gramStart"/>
             <w:r>
               <w:rPr>
                 <w:rFonts w:ascii="Courier New" w:hAnsi="Courier New" w:cs="Courier New"/>
                 <w:sz w:val="15"/>
                 <w:szCs w:val="15"/>
               </w:rPr>
-              <w:t xml:space="preserve">: natural; </w:t>
+              <w:t xml:space="preserve">  </w:t>
+            </w:r>
+            <w:r>
+              <w:rPr>
+                <w:rFonts w:ascii="Courier New" w:hAnsi="Courier New" w:cs="Courier New"/>
+                <w:sz w:val="15"/>
+                <w:szCs w:val="15"/>
+              </w:rPr>
+              <w:t>:</w:t>
+            </w:r>
+            <w:proofErr w:type="gramEnd"/>
+            <w:r>
+              <w:rPr>
+                <w:rFonts w:ascii="Courier New" w:hAnsi="Courier New" w:cs="Courier New"/>
+                <w:sz w:val="15"/>
+                <w:szCs w:val="15"/>
+              </w:rPr>
+              <w:t xml:space="preserve"> natural; </w:t>
             </w:r>
             <w:r>
               <w:rPr>
@@ -9703,15 +10056,33 @@
                 <w:sz w:val="15"/>
                 <w:szCs w:val="15"/>
               </w:rPr>
-              <w:t xml:space="preserve">        </w:t>
-            </w:r>
+              <w:t xml:space="preserve">      </w:t>
+            </w:r>
+            <w:proofErr w:type="gramStart"/>
             <w:r>
               <w:rPr>
                 <w:rFonts w:ascii="Courier New" w:hAnsi="Courier New" w:cs="Courier New"/>
                 <w:sz w:val="15"/>
                 <w:szCs w:val="15"/>
               </w:rPr>
-              <w:t>: std_logic_vector(31 downto 0);</w:t>
+              <w:t xml:space="preserve">  </w:t>
+            </w:r>
+            <w:r>
+              <w:rPr>
+                <w:rFonts w:ascii="Courier New" w:hAnsi="Courier New" w:cs="Courier New"/>
+                <w:sz w:val="15"/>
+                <w:szCs w:val="15"/>
+              </w:rPr>
+              <w:t>:</w:t>
+            </w:r>
+            <w:proofErr w:type="gramEnd"/>
+            <w:r>
+              <w:rPr>
+                <w:rFonts w:ascii="Courier New" w:hAnsi="Courier New" w:cs="Courier New"/>
+                <w:sz w:val="15"/>
+                <w:szCs w:val="15"/>
+              </w:rPr>
+              <w:t xml:space="preserve"> std_logic_vector(31 downto 0);</w:t>
             </w:r>
             <w:r>
               <w:rPr>
@@ -9778,16 +10149,26 @@
                 <w:sz w:val="15"/>
                 <w:szCs w:val="15"/>
               </w:rPr>
-              <w:t>gpio_get</w:t>
-            </w:r>
+              <w:t>gpio_</w:t>
+            </w:r>
+            <w:proofErr w:type="gramStart"/>
             <w:r>
               <w:rPr>
                 <w:rFonts w:ascii="Courier New" w:hAnsi="Courier New" w:cs="Courier New"/>
                 <w:sz w:val="15"/>
                 <w:szCs w:val="15"/>
               </w:rPr>
+              <w:t>get</w:t>
+            </w:r>
+            <w:r>
+              <w:rPr>
+                <w:rFonts w:ascii="Courier New" w:hAnsi="Courier New" w:cs="Courier New"/>
+                <w:sz w:val="15"/>
+                <w:szCs w:val="15"/>
+              </w:rPr>
               <w:t>(</w:t>
             </w:r>
+            <w:proofErr w:type="gramEnd"/>
             <w:r>
               <w:rPr>
                 <w:rFonts w:ascii="Courier New" w:hAnsi="Courier New" w:cs="Courier New"/>
@@ -9840,7 +10221,25 @@
                 <w:sz w:val="15"/>
                 <w:szCs w:val="15"/>
               </w:rPr>
-              <w:t xml:space="preserve">    v_cmd_idx := </w:t>
+              <w:t xml:space="preserve">    v_cmd_</w:t>
+            </w:r>
+            <w:proofErr w:type="gramStart"/>
+            <w:r>
+              <w:rPr>
+                <w:rFonts w:ascii="Courier New" w:hAnsi="Courier New" w:cs="Courier New"/>
+                <w:sz w:val="15"/>
+                <w:szCs w:val="15"/>
+              </w:rPr>
+              <w:t>idx :</w:t>
+            </w:r>
+            <w:proofErr w:type="gramEnd"/>
+            <w:r>
+              <w:rPr>
+                <w:rFonts w:ascii="Courier New" w:hAnsi="Courier New" w:cs="Courier New"/>
+                <w:sz w:val="15"/>
+                <w:szCs w:val="15"/>
+              </w:rPr>
+              <w:t xml:space="preserve">= </w:t>
             </w:r>
             <w:r>
               <w:rPr>
@@ -9869,8 +10268,18 @@
                 <w:sz w:val="15"/>
                 <w:szCs w:val="15"/>
               </w:rPr>
-              <w:t xml:space="preserve">    await_completion(</w:t>
-            </w:r>
+              <w:t xml:space="preserve">    await_</w:t>
+            </w:r>
+            <w:proofErr w:type="gramStart"/>
+            <w:r>
+              <w:rPr>
+                <w:rFonts w:ascii="Courier New" w:hAnsi="Courier New" w:cs="Courier New"/>
+                <w:sz w:val="15"/>
+                <w:szCs w:val="15"/>
+              </w:rPr>
+              <w:t>completion(</w:t>
+            </w:r>
+            <w:proofErr w:type="gramEnd"/>
             <w:r>
               <w:rPr>
                 <w:rFonts w:ascii="Courier New" w:hAnsi="Courier New" w:cs="Courier New"/>
@@ -9938,8 +10347,18 @@
                 <w:sz w:val="15"/>
                 <w:szCs w:val="15"/>
               </w:rPr>
-              <w:t xml:space="preserve">    fetch_result(</w:t>
-            </w:r>
+              <w:t xml:space="preserve">    fetch_</w:t>
+            </w:r>
+            <w:proofErr w:type="gramStart"/>
+            <w:r>
+              <w:rPr>
+                <w:rFonts w:ascii="Courier New" w:hAnsi="Courier New" w:cs="Courier New"/>
+                <w:sz w:val="15"/>
+                <w:szCs w:val="15"/>
+              </w:rPr>
+              <w:t>result(</w:t>
+            </w:r>
+            <w:proofErr w:type="gramEnd"/>
             <w:r>
               <w:rPr>
                 <w:rFonts w:ascii="Courier New" w:hAnsi="Courier New" w:cs="Courier New"/>
@@ -10065,6 +10484,7 @@
               </w:rPr>
               <w:t>_</w:t>
             </w:r>
+            <w:proofErr w:type="gramStart"/>
             <w:r>
               <w:rPr>
                 <w:rFonts w:cs="Helvetica"/>
@@ -10079,7 +10499,16 @@
                 <w:b/>
                 <w:szCs w:val="14"/>
               </w:rPr>
-              <w:t>()</w:t>
+              <w:t>(</w:t>
+            </w:r>
+            <w:proofErr w:type="gramEnd"/>
+            <w:r>
+              <w:rPr>
+                <w:rFonts w:cs="Helvetica"/>
+                <w:b/>
+                <w:szCs w:val="14"/>
+              </w:rPr>
+              <w:t>)</w:t>
             </w:r>
           </w:p>
         </w:tc>
@@ -10319,6 +10748,7 @@
               </w:rPr>
               <w:t>_</w:t>
             </w:r>
+            <w:proofErr w:type="gramStart"/>
             <w:r>
               <w:rPr>
                 <w:rFonts w:cs="Helvetica"/>
@@ -10333,7 +10763,16 @@
                 <w:sz w:val="15"/>
                 <w:szCs w:val="15"/>
               </w:rPr>
-              <w:t xml:space="preserve">() VVC procedure adds a </w:t>
+              <w:t>(</w:t>
+            </w:r>
+            <w:proofErr w:type="gramEnd"/>
+            <w:r>
+              <w:rPr>
+                <w:rFonts w:cs="Helvetica"/>
+                <w:sz w:val="15"/>
+                <w:szCs w:val="15"/>
+              </w:rPr>
+              <w:t xml:space="preserve">) VVC procedure adds a </w:t>
             </w:r>
             <w:r>
               <w:rPr>
@@ -10487,6 +10926,7 @@
               </w:rPr>
               <w:t>_</w:t>
             </w:r>
+            <w:proofErr w:type="gramStart"/>
             <w:r>
               <w:rPr>
                 <w:rFonts w:cs="Helvetica"/>
@@ -10501,7 +10941,16 @@
                 <w:sz w:val="15"/>
                 <w:szCs w:val="15"/>
               </w:rPr>
-              <w:t xml:space="preserve">() procedure, described in the </w:t>
+              <w:t>(</w:t>
+            </w:r>
+            <w:proofErr w:type="gramEnd"/>
+            <w:r>
+              <w:rPr>
+                <w:rFonts w:cs="Helvetica"/>
+                <w:sz w:val="15"/>
+                <w:szCs w:val="15"/>
+              </w:rPr>
+              <w:t xml:space="preserve">) procedure, described in the </w:t>
             </w:r>
             <w:r>
               <w:rPr>
@@ -10646,13 +11095,23 @@
               </w:rPr>
               <w:t xml:space="preserve">_VVCT, 1, </w:t>
             </w:r>
+            <w:proofErr w:type="gramStart"/>
             <w:r>
               <w:rPr>
                 <w:rFonts w:ascii="Courier New" w:hAnsi="Courier New" w:cs="Courier New"/>
                 <w:sz w:val="15"/>
                 <w:szCs w:val="15"/>
               </w:rPr>
-              <w:t xml:space="preserve">x”F5”, </w:t>
+              <w:t>x”F</w:t>
+            </w:r>
+            <w:proofErr w:type="gramEnd"/>
+            <w:r>
+              <w:rPr>
+                <w:rFonts w:ascii="Courier New" w:hAnsi="Courier New" w:cs="Courier New"/>
+                <w:sz w:val="15"/>
+                <w:szCs w:val="15"/>
+              </w:rPr>
+              <w:t xml:space="preserve">5”, </w:t>
             </w:r>
             <w:r>
               <w:rPr>
@@ -10768,6 +11227,7 @@
               </w:rPr>
               <w:t>_</w:t>
             </w:r>
+            <w:proofErr w:type="gramStart"/>
             <w:r>
               <w:rPr>
                 <w:rFonts w:cs="Helvetica"/>
@@ -10782,7 +11242,16 @@
                 <w:b/>
                 <w:szCs w:val="14"/>
               </w:rPr>
-              <w:t>()</w:t>
+              <w:t>(</w:t>
+            </w:r>
+            <w:proofErr w:type="gramEnd"/>
+            <w:r>
+              <w:rPr>
+                <w:rFonts w:cs="Helvetica"/>
+                <w:b/>
+                <w:szCs w:val="14"/>
+              </w:rPr>
+              <w:t>)</w:t>
             </w:r>
           </w:p>
         </w:tc>
@@ -10997,15 +11466,33 @@
                 <w:sz w:val="15"/>
                 <w:szCs w:val="15"/>
               </w:rPr>
-              <w:t>gpio_expect</w:t>
-            </w:r>
-            <w:r>
-              <w:rPr>
-                <w:rFonts w:cs="Helvetica"/>
-                <w:sz w:val="15"/>
-                <w:szCs w:val="15"/>
-              </w:rPr>
-              <w:t xml:space="preserve">() VVC procedure adds a </w:t>
+              <w:t>gpio_</w:t>
+            </w:r>
+            <w:proofErr w:type="gramStart"/>
+            <w:r>
+              <w:rPr>
+                <w:rFonts w:cs="Helvetica"/>
+                <w:sz w:val="15"/>
+                <w:szCs w:val="15"/>
+              </w:rPr>
+              <w:t>expect</w:t>
+            </w:r>
+            <w:r>
+              <w:rPr>
+                <w:rFonts w:cs="Helvetica"/>
+                <w:sz w:val="15"/>
+                <w:szCs w:val="15"/>
+              </w:rPr>
+              <w:t>(</w:t>
+            </w:r>
+            <w:proofErr w:type="gramEnd"/>
+            <w:r>
+              <w:rPr>
+                <w:rFonts w:cs="Helvetica"/>
+                <w:sz w:val="15"/>
+                <w:szCs w:val="15"/>
+              </w:rPr>
+              <w:t xml:space="preserve">) VVC procedure adds a </w:t>
             </w:r>
             <w:r>
               <w:rPr>
@@ -11159,6 +11646,7 @@
               </w:rPr>
               <w:t>_</w:t>
             </w:r>
+            <w:proofErr w:type="gramStart"/>
             <w:r>
               <w:rPr>
                 <w:rFonts w:cs="Helvetica"/>
@@ -11173,7 +11661,16 @@
                 <w:sz w:val="15"/>
                 <w:szCs w:val="15"/>
               </w:rPr>
-              <w:t xml:space="preserve">() procedure, described in the </w:t>
+              <w:t>(</w:t>
+            </w:r>
+            <w:proofErr w:type="gramEnd"/>
+            <w:r>
+              <w:rPr>
+                <w:rFonts w:cs="Helvetica"/>
+                <w:sz w:val="15"/>
+                <w:szCs w:val="15"/>
+              </w:rPr>
+              <w:t xml:space="preserve">) procedure, described in the </w:t>
             </w:r>
             <w:r>
               <w:rPr>
@@ -11302,6 +11799,7 @@
               </w:rPr>
               <w:t>_</w:t>
             </w:r>
+            <w:proofErr w:type="gramStart"/>
             <w:r>
               <w:rPr>
                 <w:rFonts w:ascii="Courier New" w:hAnsi="Courier New" w:cs="Courier New"/>
@@ -11318,6 +11816,7 @@
               </w:rPr>
               <w:t>(</w:t>
             </w:r>
+            <w:proofErr w:type="gramEnd"/>
             <w:r>
               <w:rPr>
                 <w:rFonts w:ascii="Courier New" w:hAnsi="Courier New" w:cs="Courier New"/>
@@ -11778,7 +12277,25 @@
                 <w:szCs w:val="18"/>
               </w:rPr>
               <w:br/>
-              <w:t xml:space="preserve">                                        (A TB_WARNING will be issued if access takes </w:t>
+              <w:t xml:space="preserve">                                     </w:t>
+            </w:r>
+            <w:proofErr w:type="gramStart"/>
+            <w:r>
+              <w:rPr>
+                <w:rFonts w:cs="Helvetica"/>
+                <w:sz w:val="15"/>
+                <w:szCs w:val="18"/>
+              </w:rPr>
+              <w:t xml:space="preserve">   (</w:t>
+            </w:r>
+            <w:proofErr w:type="gramEnd"/>
+            <w:r>
+              <w:rPr>
+                <w:rFonts w:cs="Helvetica"/>
+                <w:sz w:val="15"/>
+                <w:szCs w:val="18"/>
+              </w:rPr>
+              <w:t xml:space="preserve">A TB_WARNING will be issued if access takes </w:t>
             </w:r>
             <w:r>
               <w:rPr>
@@ -11817,7 +12334,25 @@
                 <w:szCs w:val="18"/>
               </w:rPr>
               <w:br/>
-              <w:t>Any insert_delay() command will add to the above minimum delays, giving for instance the ability to skew the BFM starting time.</w:t>
+              <w:t>Any insert_</w:t>
+            </w:r>
+            <w:proofErr w:type="gramStart"/>
+            <w:r>
+              <w:rPr>
+                <w:rFonts w:cs="Helvetica"/>
+                <w:sz w:val="15"/>
+                <w:szCs w:val="18"/>
+              </w:rPr>
+              <w:t>delay(</w:t>
+            </w:r>
+            <w:proofErr w:type="gramEnd"/>
+            <w:r>
+              <w:rPr>
+                <w:rFonts w:cs="Helvetica"/>
+                <w:sz w:val="15"/>
+                <w:szCs w:val="18"/>
+              </w:rPr>
+              <w:t>) command will add to the above minimum delays, giving for instance the ability to skew the BFM starting time.</w:t>
             </w:r>
           </w:p>
         </w:tc>
@@ -13253,12 +13788,21 @@
         </w:rPr>
         <w:t>C_VVC_IDX</w:t>
       </w:r>
+      <w:proofErr w:type="gramStart"/>
       <w:r>
         <w:rPr>
           <w:rFonts w:ascii="Courier New" w:hAnsi="Courier New" w:cs="Courier New"/>
           <w:szCs w:val="18"/>
         </w:rPr>
-        <w:t>).inter_bfm_delay.delay_in_time := 10 ms;</w:t>
+        <w:t>).inter</w:t>
+      </w:r>
+      <w:proofErr w:type="gramEnd"/>
+      <w:r>
+        <w:rPr>
+          <w:rFonts w:ascii="Courier New" w:hAnsi="Courier New" w:cs="Courier New"/>
+          <w:szCs w:val="18"/>
+        </w:rPr>
+        <w:t>_bfm_delay.delay_in_time := 10 ms;</w:t>
       </w:r>
     </w:p>
     <w:p>
@@ -13363,10 +13907,18 @@
         <w:t xml:space="preserve"> channel axis of the shared_spi</w:t>
       </w:r>
       <w:r>
-        <w:t>_vvc_status array.</w:t>
+        <w:t xml:space="preserve">_vvc_status </w:t>
+      </w:r>
+      <w:proofErr w:type="gramStart"/>
+      <w:r>
+        <w:t>array.</w:t>
       </w:r>
       <w:r>
-        <w:t>The record contents can be seen below:</w:t>
+        <w:t>The</w:t>
+      </w:r>
+      <w:proofErr w:type="gramEnd"/>
+      <w:r>
+        <w:t xml:space="preserve"> record contents can be seen below:</w:t>
       </w:r>
     </w:p>
     <w:tbl>
@@ -15413,23 +15965,13 @@
     </w:tbl>
     <w:p>
       <w:pPr>
-        <w:tabs>
-          <w:tab w:val="left" w:pos="1843"/>
-        </w:tabs>
-        <w:rPr>
-          <w:rFonts w:cs="Helvetica"/>
-          <w:sz w:val="20"/>
-          <w:szCs w:val="22"/>
-        </w:rPr>
-      </w:pPr>
-    </w:p>
-    <w:p>
-      <w:pPr>
         <w:pStyle w:val="Overskrift1"/>
         <w:rPr>
           <w:rFonts w:ascii="Helvetica" w:hAnsi="Helvetica" w:cs="Helvetica"/>
         </w:rPr>
       </w:pPr>
+      <w:bookmarkStart w:id="2" w:name="_GoBack"/>
+      <w:bookmarkEnd w:id="2"/>
       <w:r>
         <w:rPr>
           <w:rFonts w:ascii="Helvetica" w:hAnsi="Helvetica" w:cs="Helvetica"/>
@@ -15443,8 +15985,6 @@
       </w:r>
     </w:p>
     <w:p>
-      <w:bookmarkStart w:id="2" w:name="_GoBack"/>
-      <w:bookmarkEnd w:id="2"/>
       <w:r>
         <w:t>For r</w:t>
       </w:r>
@@ -16210,7 +16750,7 @@
               <w:sz w:val="14"/>
               <w:lang w:val="en-US"/>
             </w:rPr>
-            <w:t>2019-06-07</w:t>
+            <w:t>2019-11-05</w:t>
           </w:r>
           <w:r>
             <w:rPr>
@@ -23194,7 +23734,7 @@
 </file>
 
 <file path=customXml/itemProps1.xml><?xml version="1.0" encoding="utf-8"?>
-<ds:datastoreItem xmlns:ds="http://schemas.openxmlformats.org/officeDocument/2006/customXml" ds:itemID="{AEF0C878-30DC-4B6F-876E-846FCB9951DD}">
+<ds:datastoreItem xmlns:ds="http://schemas.openxmlformats.org/officeDocument/2006/customXml" ds:itemID="{C5FE8511-C973-9A41-9EDA-D91DC083F010}">
   <ds:schemaRefs>
     <ds:schemaRef ds:uri="http://schemas.openxmlformats.org/officeDocument/2006/bibliography"/>
   </ds:schemaRefs>

</xml_diff>

<commit_message>
#73: Fixed typo in GPIO VVC QuickRef.
</commit_message>
<xml_diff>
--- a/bitvis_vip_gpio/doc/gpio_vvc_QuickRef.docx
+++ b/bitvis_vip_gpio/doc/gpio_vvc_QuickRef.docx
@@ -1,6 +1,6 @@
 
 <file path=word/document.xml><?xml version="1.0" encoding="utf-8"?>
-<w:document xmlns:wpc="http://schemas.microsoft.com/office/word/2010/wordprocessingCanvas" xmlns:cx="http://schemas.microsoft.com/office/drawing/2014/chartex" xmlns:cx1="http://schemas.microsoft.com/office/drawing/2015/9/8/chartex" xmlns:cx2="http://schemas.microsoft.com/office/drawing/2015/10/21/chartex" xmlns:cx3="http://schemas.microsoft.com/office/drawing/2016/5/9/chartex" xmlns:cx4="http://schemas.microsoft.com/office/drawing/2016/5/10/chartex" xmlns:cx5="http://schemas.microsoft.com/office/drawing/2016/5/11/chartex" xmlns:cx6="http://schemas.microsoft.com/office/drawing/2016/5/12/chartex" xmlns:cx7="http://schemas.microsoft.com/office/drawing/2016/5/13/chartex" xmlns:cx8="http://schemas.microsoft.com/office/drawing/2016/5/14/chartex" xmlns:mc="http://schemas.openxmlformats.org/markup-compatibility/2006" xmlns:aink="http://schemas.microsoft.com/office/drawing/2016/ink" xmlns:am3d="http://schemas.microsoft.com/office/drawing/2017/model3d" xmlns:o="urn:schemas-microsoft-com:office:office" xmlns:r="http://schemas.openxmlformats.org/officeDocument/2006/relationships" xmlns:m="http://schemas.openxmlformats.org/officeDocument/2006/math" xmlns:v="urn:schemas-microsoft-com:vml" xmlns:wp14="http://schemas.microsoft.com/office/word/2010/wordprocessingDrawing" xmlns:wp="http://schemas.openxmlformats.org/drawingml/2006/wordprocessingDrawing" xmlns:w10="urn:schemas-microsoft-com:office:word" xmlns:w="http://schemas.openxmlformats.org/wordprocessingml/2006/main" xmlns:w14="http://schemas.microsoft.com/office/word/2010/wordml" xmlns:w15="http://schemas.microsoft.com/office/word/2012/wordml" xmlns:w16cex="http://schemas.microsoft.com/office/word/2018/wordml/cex" xmlns:w16cid="http://schemas.microsoft.com/office/word/2016/wordml/cid" xmlns:w16="http://schemas.microsoft.com/office/word/2018/wordml" xmlns:w16se="http://schemas.microsoft.com/office/word/2015/wordml/symex" xmlns:wpg="http://schemas.microsoft.com/office/word/2010/wordprocessingGroup" xmlns:wpi="http://schemas.microsoft.com/office/word/2010/wordprocessingInk" xmlns:wne="http://schemas.microsoft.com/office/word/2006/wordml" xmlns:wps="http://schemas.microsoft.com/office/word/2010/wordprocessingShape" mc:Ignorable="w14 w15 w16se w16cid w16 w16cex wp14">
+<w:document xmlns:wpc="http://schemas.microsoft.com/office/word/2010/wordprocessingCanvas" xmlns:cx="http://schemas.microsoft.com/office/drawing/2014/chartex" xmlns:cx1="http://schemas.microsoft.com/office/drawing/2015/9/8/chartex" xmlns:cx2="http://schemas.microsoft.com/office/drawing/2015/10/21/chartex" xmlns:cx3="http://schemas.microsoft.com/office/drawing/2016/5/9/chartex" xmlns:cx4="http://schemas.microsoft.com/office/drawing/2016/5/10/chartex" xmlns:cx5="http://schemas.microsoft.com/office/drawing/2016/5/11/chartex" xmlns:cx6="http://schemas.microsoft.com/office/drawing/2016/5/12/chartex" xmlns:cx7="http://schemas.microsoft.com/office/drawing/2016/5/13/chartex" xmlns:cx8="http://schemas.microsoft.com/office/drawing/2016/5/14/chartex" xmlns:mc="http://schemas.openxmlformats.org/markup-compatibility/2006" xmlns:aink="http://schemas.microsoft.com/office/drawing/2016/ink" xmlns:am3d="http://schemas.microsoft.com/office/drawing/2017/model3d" xmlns:o="urn:schemas-microsoft-com:office:office" xmlns:oel="http://schemas.microsoft.com/office/2019/extlst" xmlns:r="http://schemas.openxmlformats.org/officeDocument/2006/relationships" xmlns:m="http://schemas.openxmlformats.org/officeDocument/2006/math" xmlns:v="urn:schemas-microsoft-com:vml" xmlns:wp14="http://schemas.microsoft.com/office/word/2010/wordprocessingDrawing" xmlns:wp="http://schemas.openxmlformats.org/drawingml/2006/wordprocessingDrawing" xmlns:w10="urn:schemas-microsoft-com:office:word" xmlns:w="http://schemas.openxmlformats.org/wordprocessingml/2006/main" xmlns:w14="http://schemas.microsoft.com/office/word/2010/wordml" xmlns:w15="http://schemas.microsoft.com/office/word/2012/wordml" xmlns:w16cex="http://schemas.microsoft.com/office/word/2018/wordml/cex" xmlns:w16cid="http://schemas.microsoft.com/office/word/2016/wordml/cid" xmlns:w16="http://schemas.microsoft.com/office/word/2018/wordml" xmlns:w16sdtdh="http://schemas.microsoft.com/office/word/2020/wordml/sdtdatahash" xmlns:w16se="http://schemas.microsoft.com/office/word/2015/wordml/symex" xmlns:wpg="http://schemas.microsoft.com/office/word/2010/wordprocessingGroup" xmlns:wpi="http://schemas.microsoft.com/office/word/2010/wordprocessingInk" xmlns:wne="http://schemas.microsoft.com/office/word/2006/wordml" xmlns:wps="http://schemas.microsoft.com/office/word/2010/wordprocessingShape" mc:Ignorable="w14 w15 w16se w16cid w16 w16cex w16sdtdh wp14">
   <w:body>
     <w:p>
       <w:pPr>
@@ -112,7 +112,7 @@
                 <v:stroke joinstyle="miter"/>
                 <v:path gradientshapeok="t" o:connecttype="rect"/>
               </v:shapetype>
-              <v:shape id="Tekstboks 2" o:spid="_x0000_s1026" type="#_x0000_t202" style="position:absolute;margin-left:687.55pt;margin-top:34pt;width:66.85pt;height:28.05pt;z-index:251659264;visibility:visible;mso-wrap-style:square;mso-width-percent:0;mso-height-percent:0;mso-wrap-distance-left:9pt;mso-wrap-distance-top:3.6pt;mso-wrap-distance-right:9pt;mso-wrap-distance-bottom:3.6pt;mso-position-horizontal:absolute;mso-position-horizontal-relative:text;mso-position-vertical:absolute;mso-position-vertical-relative:text;mso-width-percent:0;mso-height-percent:0;mso-width-relative:margin;mso-height-relative:margin;v-text-anchor:top" o:gfxdata="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" strokecolor="white [3212]">
+              <v:shape id="Tekstboks 2" o:spid="_x0000_s1026" type="#_x0000_t202" style="position:absolute;margin-left:687.55pt;margin-top:34pt;width:66.85pt;height:28.05pt;z-index:251659264;visibility:visible;mso-wrap-style:square;mso-width-percent:0;mso-height-percent:0;mso-wrap-distance-left:9pt;mso-wrap-distance-top:3.6pt;mso-wrap-distance-right:9pt;mso-wrap-distance-bottom:3.6pt;mso-position-horizontal:absolute;mso-position-horizontal-relative:text;mso-position-vertical:absolute;mso-position-vertical-relative:text;mso-width-percent:0;mso-height-percent:0;mso-width-relative:margin;mso-height-relative:margin;v-text-anchor:top" o:gfxdata="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" strokecolor="white [3212]">
                 <v:textbox>
                   <w:txbxContent>
                     <w:p>
@@ -823,7 +823,7 @@
           </mc:Choice>
           <mc:Fallback>
             <w:pict>
-              <v:shape w14:anchorId="6835D37D" id="Tekstboks 8" o:spid="_x0000_s1027" type="#_x0000_t202" style="position:absolute;margin-left:675.4pt;margin-top:20.45pt;width:81.7pt;height:22.5pt;z-index:251655168;visibility:visible;mso-wrap-style:square;mso-width-percent:0;mso-height-percent:0;mso-wrap-distance-left:9pt;mso-wrap-distance-top:0;mso-wrap-distance-right:9pt;mso-wrap-distance-bottom:0;mso-position-horizontal:absolute;mso-position-horizontal-relative:margin;mso-position-vertical:absolute;mso-position-vertical-relative:text;mso-width-percent:0;mso-height-percent:0;mso-width-relative:margin;mso-height-relative:margin;v-text-anchor:top" o:gfxdata="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" filled="f" stroked="f">
+              <v:shape w14:anchorId="6835D37D" id="Tekstboks 8" o:spid="_x0000_s1027" type="#_x0000_t202" style="position:absolute;margin-left:675.4pt;margin-top:20.45pt;width:81.7pt;height:22.5pt;z-index:251655168;visibility:visible;mso-wrap-style:square;mso-width-percent:0;mso-height-percent:0;mso-wrap-distance-left:9pt;mso-wrap-distance-top:0;mso-wrap-distance-right:9pt;mso-wrap-distance-bottom:0;mso-position-horizontal:absolute;mso-position-horizontal-relative:margin;mso-position-vertical:absolute;mso-position-vertical-relative:text;mso-width-percent:0;mso-height-percent:0;mso-width-relative:margin;mso-height-relative:margin;v-text-anchor:top" o:gfxdata="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" filled="f" stroked="f">
                 <v:textbox>
                   <w:txbxContent>
                     <w:p>
@@ -16816,13 +16816,10 @@
         <w:t>G</w:t>
       </w:r>
       <w:r>
-        <w:t>P</w:t>
+        <w:t>PI</w:t>
       </w:r>
       <w:r>
         <w:t>O</w:t>
-      </w:r>
-      <w:r>
-        <w:t>I</w:t>
       </w:r>
       <w:r>
         <w:t xml:space="preserve"> </w:t>
@@ -18590,7 +18587,7 @@
           </mc:Choice>
           <mc:Fallback>
             <w:pict>
-              <v:shape w14:anchorId="199BDFDD" id="Tekstboks 4" o:spid="_x0000_s1028" type="#_x0000_t202" style="position:absolute;margin-left:70.45pt;margin-top:8.85pt;width:663.85pt;height:31.05pt;z-index:251656192;visibility:visible;mso-wrap-style:square;mso-width-percent:0;mso-height-percent:0;mso-wrap-distance-left:9pt;mso-wrap-distance-top:0;mso-wrap-distance-right:9pt;mso-wrap-distance-bottom:0;mso-position-horizontal:absolute;mso-position-horizontal-relative:text;mso-position-vertical:absolute;mso-position-vertical-relative:text;mso-width-percent:0;mso-height-percent:0;mso-width-relative:margin;mso-height-relative:margin;v-text-anchor:top" o:gfxdata="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" filled="f" stroked="f">
+              <v:shape w14:anchorId="199BDFDD" id="Tekstboks 4" o:spid="_x0000_s1028" type="#_x0000_t202" style="position:absolute;margin-left:70.45pt;margin-top:8.85pt;width:663.85pt;height:31.05pt;z-index:251656192;visibility:visible;mso-wrap-style:square;mso-width-percent:0;mso-height-percent:0;mso-wrap-distance-left:9pt;mso-wrap-distance-top:0;mso-wrap-distance-right:9pt;mso-wrap-distance-bottom:0;mso-position-horizontal:absolute;mso-position-horizontal-relative:text;mso-position-vertical:absolute;mso-position-vertical-relative:text;mso-width-percent:0;mso-height-percent:0;mso-width-relative:margin;mso-height-relative:margin;v-text-anchor:top" o:gfxdata="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" filled="f" stroked="f">
                 <v:textbox>
                   <w:txbxContent>
                     <w:p>
@@ -18732,7 +18729,7 @@
           </mc:Choice>
           <mc:Fallback>
             <w:pict>
-              <v:shape w14:anchorId="6B7D54B5" id="Tekstboks 5" o:spid="_x0000_s1029" type="#_x0000_t202" style="position:absolute;margin-left:-6.85pt;margin-top:7.5pt;width:77.3pt;height:34.45pt;z-index:251658240;visibility:visible;mso-wrap-style:square;mso-width-percent:0;mso-height-percent:0;mso-wrap-distance-left:9pt;mso-wrap-distance-top:0;mso-wrap-distance-right:9pt;mso-wrap-distance-bottom:0;mso-position-horizontal:absolute;mso-position-horizontal-relative:text;mso-position-vertical:absolute;mso-position-vertical-relative:text;mso-width-percent:0;mso-height-percent:0;mso-width-relative:margin;mso-height-relative:margin;v-text-anchor:top" o:gfxdata="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" filled="f" stroked="f">
+              <v:shape w14:anchorId="6B7D54B5" id="Tekstboks 5" o:spid="_x0000_s1029" type="#_x0000_t202" style="position:absolute;margin-left:-6.85pt;margin-top:7.5pt;width:77.3pt;height:34.45pt;z-index:251658240;visibility:visible;mso-wrap-style:square;mso-width-percent:0;mso-height-percent:0;mso-wrap-distance-left:9pt;mso-wrap-distance-top:0;mso-wrap-distance-right:9pt;mso-wrap-distance-bottom:0;mso-position-horizontal:absolute;mso-position-horizontal-relative:text;mso-position-vertical:absolute;mso-position-vertical-relative:text;mso-width-percent:0;mso-height-percent:0;mso-width-relative:margin;mso-height-relative:margin;v-text-anchor:top" o:gfxdata="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" filled="f" stroked="f">
                 <v:textbox>
                   <w:txbxContent>
                     <w:p>
@@ -18793,7 +18790,7 @@
 </file>
 
 <file path=word/endnotes.xml><?xml version="1.0" encoding="utf-8"?>
-<w:endnotes xmlns:wpc="http://schemas.microsoft.com/office/word/2010/wordprocessingCanvas" xmlns:cx="http://schemas.microsoft.com/office/drawing/2014/chartex" xmlns:cx1="http://schemas.microsoft.com/office/drawing/2015/9/8/chartex" xmlns:cx2="http://schemas.microsoft.com/office/drawing/2015/10/21/chartex" xmlns:cx3="http://schemas.microsoft.com/office/drawing/2016/5/9/chartex" xmlns:cx4="http://schemas.microsoft.com/office/drawing/2016/5/10/chartex" xmlns:cx5="http://schemas.microsoft.com/office/drawing/2016/5/11/chartex" xmlns:cx6="http://schemas.microsoft.com/office/drawing/2016/5/12/chartex" xmlns:cx7="http://schemas.microsoft.com/office/drawing/2016/5/13/chartex" xmlns:cx8="http://schemas.microsoft.com/office/drawing/2016/5/14/chartex" xmlns:mc="http://schemas.openxmlformats.org/markup-compatibility/2006" xmlns:aink="http://schemas.microsoft.com/office/drawing/2016/ink" xmlns:am3d="http://schemas.microsoft.com/office/drawing/2017/model3d" xmlns:o="urn:schemas-microsoft-com:office:office" xmlns:r="http://schemas.openxmlformats.org/officeDocument/2006/relationships" xmlns:m="http://schemas.openxmlformats.org/officeDocument/2006/math" xmlns:v="urn:schemas-microsoft-com:vml" xmlns:wp14="http://schemas.microsoft.com/office/word/2010/wordprocessingDrawing" xmlns:wp="http://schemas.openxmlformats.org/drawingml/2006/wordprocessingDrawing" xmlns:w10="urn:schemas-microsoft-com:office:word" xmlns:w="http://schemas.openxmlformats.org/wordprocessingml/2006/main" xmlns:w14="http://schemas.microsoft.com/office/word/2010/wordml" xmlns:w15="http://schemas.microsoft.com/office/word/2012/wordml" xmlns:w16cex="http://schemas.microsoft.com/office/word/2018/wordml/cex" xmlns:w16cid="http://schemas.microsoft.com/office/word/2016/wordml/cid" xmlns:w16="http://schemas.microsoft.com/office/word/2018/wordml" xmlns:w16se="http://schemas.microsoft.com/office/word/2015/wordml/symex" xmlns:wpg="http://schemas.microsoft.com/office/word/2010/wordprocessingGroup" xmlns:wpi="http://schemas.microsoft.com/office/word/2010/wordprocessingInk" xmlns:wne="http://schemas.microsoft.com/office/word/2006/wordml" xmlns:wps="http://schemas.microsoft.com/office/word/2010/wordprocessingShape" mc:Ignorable="w14 w15 w16se w16cid w16 w16cex wp14">
+<w:endnotes xmlns:wpc="http://schemas.microsoft.com/office/word/2010/wordprocessingCanvas" xmlns:cx="http://schemas.microsoft.com/office/drawing/2014/chartex" xmlns:cx1="http://schemas.microsoft.com/office/drawing/2015/9/8/chartex" xmlns:cx2="http://schemas.microsoft.com/office/drawing/2015/10/21/chartex" xmlns:cx3="http://schemas.microsoft.com/office/drawing/2016/5/9/chartex" xmlns:cx4="http://schemas.microsoft.com/office/drawing/2016/5/10/chartex" xmlns:cx5="http://schemas.microsoft.com/office/drawing/2016/5/11/chartex" xmlns:cx6="http://schemas.microsoft.com/office/drawing/2016/5/12/chartex" xmlns:cx7="http://schemas.microsoft.com/office/drawing/2016/5/13/chartex" xmlns:cx8="http://schemas.microsoft.com/office/drawing/2016/5/14/chartex" xmlns:mc="http://schemas.openxmlformats.org/markup-compatibility/2006" xmlns:aink="http://schemas.microsoft.com/office/drawing/2016/ink" xmlns:am3d="http://schemas.microsoft.com/office/drawing/2017/model3d" xmlns:o="urn:schemas-microsoft-com:office:office" xmlns:oel="http://schemas.microsoft.com/office/2019/extlst" xmlns:r="http://schemas.openxmlformats.org/officeDocument/2006/relationships" xmlns:m="http://schemas.openxmlformats.org/officeDocument/2006/math" xmlns:v="urn:schemas-microsoft-com:vml" xmlns:wp14="http://schemas.microsoft.com/office/word/2010/wordprocessingDrawing" xmlns:wp="http://schemas.openxmlformats.org/drawingml/2006/wordprocessingDrawing" xmlns:w10="urn:schemas-microsoft-com:office:word" xmlns:w="http://schemas.openxmlformats.org/wordprocessingml/2006/main" xmlns:w14="http://schemas.microsoft.com/office/word/2010/wordml" xmlns:w15="http://schemas.microsoft.com/office/word/2012/wordml" xmlns:w16cex="http://schemas.microsoft.com/office/word/2018/wordml/cex" xmlns:w16cid="http://schemas.microsoft.com/office/word/2016/wordml/cid" xmlns:w16="http://schemas.microsoft.com/office/word/2018/wordml" xmlns:w16sdtdh="http://schemas.microsoft.com/office/word/2020/wordml/sdtdatahash" xmlns:w16se="http://schemas.microsoft.com/office/word/2015/wordml/symex" xmlns:wpg="http://schemas.microsoft.com/office/word/2010/wordprocessingGroup" xmlns:wpi="http://schemas.microsoft.com/office/word/2010/wordprocessingInk" xmlns:wne="http://schemas.microsoft.com/office/word/2006/wordml" xmlns:wps="http://schemas.microsoft.com/office/word/2010/wordprocessingShape" mc:Ignorable="w14 w15 w16se w16cid w16 w16cex w16sdtdh wp14">
   <w:endnote w:type="separator" w:id="-1">
     <w:p>
       <w:pPr>
@@ -18832,7 +18829,7 @@
 </file>
 
 <file path=word/footer1.xml><?xml version="1.0" encoding="utf-8"?>
-<w:ftr xmlns:wpc="http://schemas.microsoft.com/office/word/2010/wordprocessingCanvas" xmlns:cx="http://schemas.microsoft.com/office/drawing/2014/chartex" xmlns:cx1="http://schemas.microsoft.com/office/drawing/2015/9/8/chartex" xmlns:cx2="http://schemas.microsoft.com/office/drawing/2015/10/21/chartex" xmlns:cx3="http://schemas.microsoft.com/office/drawing/2016/5/9/chartex" xmlns:cx4="http://schemas.microsoft.com/office/drawing/2016/5/10/chartex" xmlns:cx5="http://schemas.microsoft.com/office/drawing/2016/5/11/chartex" xmlns:cx6="http://schemas.microsoft.com/office/drawing/2016/5/12/chartex" xmlns:cx7="http://schemas.microsoft.com/office/drawing/2016/5/13/chartex" xmlns:cx8="http://schemas.microsoft.com/office/drawing/2016/5/14/chartex" xmlns:mc="http://schemas.openxmlformats.org/markup-compatibility/2006" xmlns:aink="http://schemas.microsoft.com/office/drawing/2016/ink" xmlns:am3d="http://schemas.microsoft.com/office/drawing/2017/model3d" xmlns:o="urn:schemas-microsoft-com:office:office" xmlns:r="http://schemas.openxmlformats.org/officeDocument/2006/relationships" xmlns:m="http://schemas.openxmlformats.org/officeDocument/2006/math" xmlns:v="urn:schemas-microsoft-com:vml" xmlns:wp14="http://schemas.microsoft.com/office/word/2010/wordprocessingDrawing" xmlns:wp="http://schemas.openxmlformats.org/drawingml/2006/wordprocessingDrawing" xmlns:w10="urn:schemas-microsoft-com:office:word" xmlns:w="http://schemas.openxmlformats.org/wordprocessingml/2006/main" xmlns:w14="http://schemas.microsoft.com/office/word/2010/wordml" xmlns:w15="http://schemas.microsoft.com/office/word/2012/wordml" xmlns:w16cex="http://schemas.microsoft.com/office/word/2018/wordml/cex" xmlns:w16cid="http://schemas.microsoft.com/office/word/2016/wordml/cid" xmlns:w16="http://schemas.microsoft.com/office/word/2018/wordml" xmlns:w16se="http://schemas.microsoft.com/office/word/2015/wordml/symex" xmlns:wpg="http://schemas.microsoft.com/office/word/2010/wordprocessingGroup" xmlns:wpi="http://schemas.microsoft.com/office/word/2010/wordprocessingInk" xmlns:wne="http://schemas.microsoft.com/office/word/2006/wordml" xmlns:wps="http://schemas.microsoft.com/office/word/2010/wordprocessingShape" mc:Ignorable="w14 w15 w16se w16cid w16 w16cex wp14">
+<w:ftr xmlns:wpc="http://schemas.microsoft.com/office/word/2010/wordprocessingCanvas" xmlns:cx="http://schemas.microsoft.com/office/drawing/2014/chartex" xmlns:cx1="http://schemas.microsoft.com/office/drawing/2015/9/8/chartex" xmlns:cx2="http://schemas.microsoft.com/office/drawing/2015/10/21/chartex" xmlns:cx3="http://schemas.microsoft.com/office/drawing/2016/5/9/chartex" xmlns:cx4="http://schemas.microsoft.com/office/drawing/2016/5/10/chartex" xmlns:cx5="http://schemas.microsoft.com/office/drawing/2016/5/11/chartex" xmlns:cx6="http://schemas.microsoft.com/office/drawing/2016/5/12/chartex" xmlns:cx7="http://schemas.microsoft.com/office/drawing/2016/5/13/chartex" xmlns:cx8="http://schemas.microsoft.com/office/drawing/2016/5/14/chartex" xmlns:mc="http://schemas.openxmlformats.org/markup-compatibility/2006" xmlns:aink="http://schemas.microsoft.com/office/drawing/2016/ink" xmlns:am3d="http://schemas.microsoft.com/office/drawing/2017/model3d" xmlns:o="urn:schemas-microsoft-com:office:office" xmlns:oel="http://schemas.microsoft.com/office/2019/extlst" xmlns:r="http://schemas.openxmlformats.org/officeDocument/2006/relationships" xmlns:m="http://schemas.openxmlformats.org/officeDocument/2006/math" xmlns:v="urn:schemas-microsoft-com:vml" xmlns:wp14="http://schemas.microsoft.com/office/word/2010/wordprocessingDrawing" xmlns:wp="http://schemas.openxmlformats.org/drawingml/2006/wordprocessingDrawing" xmlns:w10="urn:schemas-microsoft-com:office:word" xmlns:w="http://schemas.openxmlformats.org/wordprocessingml/2006/main" xmlns:w14="http://schemas.microsoft.com/office/word/2010/wordml" xmlns:w15="http://schemas.microsoft.com/office/word/2012/wordml" xmlns:w16cex="http://schemas.microsoft.com/office/word/2018/wordml/cex" xmlns:w16cid="http://schemas.microsoft.com/office/word/2016/wordml/cid" xmlns:w16="http://schemas.microsoft.com/office/word/2018/wordml" xmlns:w16sdtdh="http://schemas.microsoft.com/office/word/2020/wordml/sdtdatahash" xmlns:w16se="http://schemas.microsoft.com/office/word/2015/wordml/symex" xmlns:wpg="http://schemas.microsoft.com/office/word/2010/wordprocessingGroup" xmlns:wpi="http://schemas.microsoft.com/office/word/2010/wordprocessingInk" xmlns:wne="http://schemas.microsoft.com/office/word/2006/wordml" xmlns:wps="http://schemas.microsoft.com/office/word/2010/wordprocessingShape" mc:Ignorable="w14 w15 w16se w16cid w16 w16cex w16sdtdh wp14">
   <w:p>
     <w:pPr>
       <w:pStyle w:val="Footer"/>
@@ -18870,7 +18867,7 @@
 </file>
 
 <file path=word/footer2.xml><?xml version="1.0" encoding="utf-8"?>
-<w:ftr xmlns:wpc="http://schemas.microsoft.com/office/word/2010/wordprocessingCanvas" xmlns:cx="http://schemas.microsoft.com/office/drawing/2014/chartex" xmlns:cx1="http://schemas.microsoft.com/office/drawing/2015/9/8/chartex" xmlns:cx2="http://schemas.microsoft.com/office/drawing/2015/10/21/chartex" xmlns:cx3="http://schemas.microsoft.com/office/drawing/2016/5/9/chartex" xmlns:cx4="http://schemas.microsoft.com/office/drawing/2016/5/10/chartex" xmlns:cx5="http://schemas.microsoft.com/office/drawing/2016/5/11/chartex" xmlns:cx6="http://schemas.microsoft.com/office/drawing/2016/5/12/chartex" xmlns:cx7="http://schemas.microsoft.com/office/drawing/2016/5/13/chartex" xmlns:cx8="http://schemas.microsoft.com/office/drawing/2016/5/14/chartex" xmlns:mc="http://schemas.openxmlformats.org/markup-compatibility/2006" xmlns:aink="http://schemas.microsoft.com/office/drawing/2016/ink" xmlns:am3d="http://schemas.microsoft.com/office/drawing/2017/model3d" xmlns:o="urn:schemas-microsoft-com:office:office" xmlns:r="http://schemas.openxmlformats.org/officeDocument/2006/relationships" xmlns:m="http://schemas.openxmlformats.org/officeDocument/2006/math" xmlns:v="urn:schemas-microsoft-com:vml" xmlns:wp14="http://schemas.microsoft.com/office/word/2010/wordprocessingDrawing" xmlns:wp="http://schemas.openxmlformats.org/drawingml/2006/wordprocessingDrawing" xmlns:w10="urn:schemas-microsoft-com:office:word" xmlns:w="http://schemas.openxmlformats.org/wordprocessingml/2006/main" xmlns:w14="http://schemas.microsoft.com/office/word/2010/wordml" xmlns:w15="http://schemas.microsoft.com/office/word/2012/wordml" xmlns:w16cex="http://schemas.microsoft.com/office/word/2018/wordml/cex" xmlns:w16cid="http://schemas.microsoft.com/office/word/2016/wordml/cid" xmlns:w16="http://schemas.microsoft.com/office/word/2018/wordml" xmlns:w16se="http://schemas.microsoft.com/office/word/2015/wordml/symex" xmlns:wpg="http://schemas.microsoft.com/office/word/2010/wordprocessingGroup" xmlns:wpi="http://schemas.microsoft.com/office/word/2010/wordprocessingInk" xmlns:wne="http://schemas.microsoft.com/office/word/2006/wordml" xmlns:wps="http://schemas.microsoft.com/office/word/2010/wordprocessingShape" mc:Ignorable="w14 w15 w16se w16cid w16 w16cex wp14">
+<w:ftr xmlns:wpc="http://schemas.microsoft.com/office/word/2010/wordprocessingCanvas" xmlns:cx="http://schemas.microsoft.com/office/drawing/2014/chartex" xmlns:cx1="http://schemas.microsoft.com/office/drawing/2015/9/8/chartex" xmlns:cx2="http://schemas.microsoft.com/office/drawing/2015/10/21/chartex" xmlns:cx3="http://schemas.microsoft.com/office/drawing/2016/5/9/chartex" xmlns:cx4="http://schemas.microsoft.com/office/drawing/2016/5/10/chartex" xmlns:cx5="http://schemas.microsoft.com/office/drawing/2016/5/11/chartex" xmlns:cx6="http://schemas.microsoft.com/office/drawing/2016/5/12/chartex" xmlns:cx7="http://schemas.microsoft.com/office/drawing/2016/5/13/chartex" xmlns:cx8="http://schemas.microsoft.com/office/drawing/2016/5/14/chartex" xmlns:mc="http://schemas.openxmlformats.org/markup-compatibility/2006" xmlns:aink="http://schemas.microsoft.com/office/drawing/2016/ink" xmlns:am3d="http://schemas.microsoft.com/office/drawing/2017/model3d" xmlns:o="urn:schemas-microsoft-com:office:office" xmlns:oel="http://schemas.microsoft.com/office/2019/extlst" xmlns:r="http://schemas.openxmlformats.org/officeDocument/2006/relationships" xmlns:m="http://schemas.openxmlformats.org/officeDocument/2006/math" xmlns:v="urn:schemas-microsoft-com:vml" xmlns:wp14="http://schemas.microsoft.com/office/word/2010/wordprocessingDrawing" xmlns:wp="http://schemas.openxmlformats.org/drawingml/2006/wordprocessingDrawing" xmlns:w10="urn:schemas-microsoft-com:office:word" xmlns:w="http://schemas.openxmlformats.org/wordprocessingml/2006/main" xmlns:w14="http://schemas.microsoft.com/office/word/2010/wordml" xmlns:w15="http://schemas.microsoft.com/office/word/2012/wordml" xmlns:w16cex="http://schemas.microsoft.com/office/word/2018/wordml/cex" xmlns:w16cid="http://schemas.microsoft.com/office/word/2016/wordml/cid" xmlns:w16="http://schemas.microsoft.com/office/word/2018/wordml" xmlns:w16sdtdh="http://schemas.microsoft.com/office/word/2020/wordml/sdtdatahash" xmlns:w16se="http://schemas.microsoft.com/office/word/2015/wordml/symex" xmlns:wpg="http://schemas.microsoft.com/office/word/2010/wordprocessingGroup" xmlns:wpi="http://schemas.microsoft.com/office/word/2010/wordprocessingInk" xmlns:wne="http://schemas.microsoft.com/office/word/2006/wordml" xmlns:wps="http://schemas.microsoft.com/office/word/2010/wordprocessingShape" mc:Ignorable="w14 w15 w16se w16cid w16 w16cex w16sdtdh wp14">
   <w:p>
     <w:pPr>
       <w:pStyle w:val="Footer"/>
@@ -19168,7 +19165,7 @@
               <w:sz w:val="14"/>
               <w:lang w:val="en-US"/>
             </w:rPr>
-            <w:t>2021-01-25</w:t>
+            <w:t>2022-05-03</w:t>
           </w:r>
           <w:r>
             <w:rPr>
@@ -19281,7 +19278,7 @@
 </file>
 
 <file path=word/footer3.xml><?xml version="1.0" encoding="utf-8"?>
-<w:ftr xmlns:wpc="http://schemas.microsoft.com/office/word/2010/wordprocessingCanvas" xmlns:cx="http://schemas.microsoft.com/office/drawing/2014/chartex" xmlns:cx1="http://schemas.microsoft.com/office/drawing/2015/9/8/chartex" xmlns:cx2="http://schemas.microsoft.com/office/drawing/2015/10/21/chartex" xmlns:cx3="http://schemas.microsoft.com/office/drawing/2016/5/9/chartex" xmlns:cx4="http://schemas.microsoft.com/office/drawing/2016/5/10/chartex" xmlns:cx5="http://schemas.microsoft.com/office/drawing/2016/5/11/chartex" xmlns:cx6="http://schemas.microsoft.com/office/drawing/2016/5/12/chartex" xmlns:cx7="http://schemas.microsoft.com/office/drawing/2016/5/13/chartex" xmlns:cx8="http://schemas.microsoft.com/office/drawing/2016/5/14/chartex" xmlns:mc="http://schemas.openxmlformats.org/markup-compatibility/2006" xmlns:aink="http://schemas.microsoft.com/office/drawing/2016/ink" xmlns:am3d="http://schemas.microsoft.com/office/drawing/2017/model3d" xmlns:o="urn:schemas-microsoft-com:office:office" xmlns:r="http://schemas.openxmlformats.org/officeDocument/2006/relationships" xmlns:m="http://schemas.openxmlformats.org/officeDocument/2006/math" xmlns:v="urn:schemas-microsoft-com:vml" xmlns:wp14="http://schemas.microsoft.com/office/word/2010/wordprocessingDrawing" xmlns:wp="http://schemas.openxmlformats.org/drawingml/2006/wordprocessingDrawing" xmlns:w10="urn:schemas-microsoft-com:office:word" xmlns:w="http://schemas.openxmlformats.org/wordprocessingml/2006/main" xmlns:w14="http://schemas.microsoft.com/office/word/2010/wordml" xmlns:w15="http://schemas.microsoft.com/office/word/2012/wordml" xmlns:w16cex="http://schemas.microsoft.com/office/word/2018/wordml/cex" xmlns:w16cid="http://schemas.microsoft.com/office/word/2016/wordml/cid" xmlns:w16="http://schemas.microsoft.com/office/word/2018/wordml" xmlns:w16se="http://schemas.microsoft.com/office/word/2015/wordml/symex" xmlns:wpg="http://schemas.microsoft.com/office/word/2010/wordprocessingGroup" xmlns:wpi="http://schemas.microsoft.com/office/word/2010/wordprocessingInk" xmlns:wne="http://schemas.microsoft.com/office/word/2006/wordml" xmlns:wps="http://schemas.microsoft.com/office/word/2010/wordprocessingShape" mc:Ignorable="w14 w15 w16se w16cid w16 w16cex wp14">
+<w:ftr xmlns:wpc="http://schemas.microsoft.com/office/word/2010/wordprocessingCanvas" xmlns:cx="http://schemas.microsoft.com/office/drawing/2014/chartex" xmlns:cx1="http://schemas.microsoft.com/office/drawing/2015/9/8/chartex" xmlns:cx2="http://schemas.microsoft.com/office/drawing/2015/10/21/chartex" xmlns:cx3="http://schemas.microsoft.com/office/drawing/2016/5/9/chartex" xmlns:cx4="http://schemas.microsoft.com/office/drawing/2016/5/10/chartex" xmlns:cx5="http://schemas.microsoft.com/office/drawing/2016/5/11/chartex" xmlns:cx6="http://schemas.microsoft.com/office/drawing/2016/5/12/chartex" xmlns:cx7="http://schemas.microsoft.com/office/drawing/2016/5/13/chartex" xmlns:cx8="http://schemas.microsoft.com/office/drawing/2016/5/14/chartex" xmlns:mc="http://schemas.openxmlformats.org/markup-compatibility/2006" xmlns:aink="http://schemas.microsoft.com/office/drawing/2016/ink" xmlns:am3d="http://schemas.microsoft.com/office/drawing/2017/model3d" xmlns:o="urn:schemas-microsoft-com:office:office" xmlns:oel="http://schemas.microsoft.com/office/2019/extlst" xmlns:r="http://schemas.openxmlformats.org/officeDocument/2006/relationships" xmlns:m="http://schemas.openxmlformats.org/officeDocument/2006/math" xmlns:v="urn:schemas-microsoft-com:vml" xmlns:wp14="http://schemas.microsoft.com/office/word/2010/wordprocessingDrawing" xmlns:wp="http://schemas.openxmlformats.org/drawingml/2006/wordprocessingDrawing" xmlns:w10="urn:schemas-microsoft-com:office:word" xmlns:w="http://schemas.openxmlformats.org/wordprocessingml/2006/main" xmlns:w14="http://schemas.microsoft.com/office/word/2010/wordml" xmlns:w15="http://schemas.microsoft.com/office/word/2012/wordml" xmlns:w16cex="http://schemas.microsoft.com/office/word/2018/wordml/cex" xmlns:w16cid="http://schemas.microsoft.com/office/word/2016/wordml/cid" xmlns:w16="http://schemas.microsoft.com/office/word/2018/wordml" xmlns:w16sdtdh="http://schemas.microsoft.com/office/word/2020/wordml/sdtdatahash" xmlns:w16se="http://schemas.microsoft.com/office/word/2015/wordml/symex" xmlns:wpg="http://schemas.microsoft.com/office/word/2010/wordprocessingGroup" xmlns:wpi="http://schemas.microsoft.com/office/word/2010/wordprocessingInk" xmlns:wne="http://schemas.microsoft.com/office/word/2006/wordml" xmlns:wps="http://schemas.microsoft.com/office/word/2010/wordprocessingShape" mc:Ignorable="w14 w15 w16se w16cid w16 w16cex w16sdtdh wp14">
   <w:p>
     <w:pPr>
       <w:rPr>
@@ -19395,7 +19392,7 @@
               <v:stroke joinstyle="miter"/>
               <v:path gradientshapeok="t" o:connecttype="rect"/>
             </v:shapetype>
-            <v:shape id="Tekstboks 1" o:spid="_x0000_s1030" type="#_x0000_t202" style="position:absolute;margin-left:640.8pt;margin-top:-5.5pt;width:149.35pt;height:24.8pt;z-index:251659264;visibility:visible;mso-wrap-style:square;mso-width-percent:0;mso-height-percent:0;mso-wrap-distance-left:9pt;mso-wrap-distance-top:0;mso-wrap-distance-right:9pt;mso-wrap-distance-bottom:0;mso-position-horizontal:absolute;mso-position-horizontal-relative:text;mso-position-vertical:absolute;mso-position-vertical-relative:text;mso-width-percent:0;mso-height-percent:0;mso-width-relative:margin;mso-height-relative:margin;v-text-anchor:top" o:gfxdata="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" filled="f" stroked="f">
+            <v:shape id="Tekstboks 1" o:spid="_x0000_s1030" type="#_x0000_t202" style="position:absolute;margin-left:640.8pt;margin-top:-5.5pt;width:149.35pt;height:24.8pt;z-index:251659264;visibility:visible;mso-wrap-style:square;mso-width-percent:0;mso-height-percent:0;mso-wrap-distance-left:9pt;mso-wrap-distance-top:0;mso-wrap-distance-right:9pt;mso-wrap-distance-bottom:0;mso-position-horizontal:absolute;mso-position-horizontal-relative:text;mso-position-vertical:absolute;mso-position-vertical-relative:text;mso-width-percent:0;mso-height-percent:0;mso-width-relative:margin;mso-height-relative:margin;v-text-anchor:top" o:gfxdata="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" filled="f" stroked="f">
               <v:textbox>
                 <w:txbxContent>
                   <w:p>
@@ -19483,7 +19480,7 @@
 </file>
 
 <file path=word/footnotes.xml><?xml version="1.0" encoding="utf-8"?>
-<w:footnotes xmlns:wpc="http://schemas.microsoft.com/office/word/2010/wordprocessingCanvas" xmlns:cx="http://schemas.microsoft.com/office/drawing/2014/chartex" xmlns:cx1="http://schemas.microsoft.com/office/drawing/2015/9/8/chartex" xmlns:cx2="http://schemas.microsoft.com/office/drawing/2015/10/21/chartex" xmlns:cx3="http://schemas.microsoft.com/office/drawing/2016/5/9/chartex" xmlns:cx4="http://schemas.microsoft.com/office/drawing/2016/5/10/chartex" xmlns:cx5="http://schemas.microsoft.com/office/drawing/2016/5/11/chartex" xmlns:cx6="http://schemas.microsoft.com/office/drawing/2016/5/12/chartex" xmlns:cx7="http://schemas.microsoft.com/office/drawing/2016/5/13/chartex" xmlns:cx8="http://schemas.microsoft.com/office/drawing/2016/5/14/chartex" xmlns:mc="http://schemas.openxmlformats.org/markup-compatibility/2006" xmlns:aink="http://schemas.microsoft.com/office/drawing/2016/ink" xmlns:am3d="http://schemas.microsoft.com/office/drawing/2017/model3d" xmlns:o="urn:schemas-microsoft-com:office:office" xmlns:r="http://schemas.openxmlformats.org/officeDocument/2006/relationships" xmlns:m="http://schemas.openxmlformats.org/officeDocument/2006/math" xmlns:v="urn:schemas-microsoft-com:vml" xmlns:wp14="http://schemas.microsoft.com/office/word/2010/wordprocessingDrawing" xmlns:wp="http://schemas.openxmlformats.org/drawingml/2006/wordprocessingDrawing" xmlns:w10="urn:schemas-microsoft-com:office:word" xmlns:w="http://schemas.openxmlformats.org/wordprocessingml/2006/main" xmlns:w14="http://schemas.microsoft.com/office/word/2010/wordml" xmlns:w15="http://schemas.microsoft.com/office/word/2012/wordml" xmlns:w16cex="http://schemas.microsoft.com/office/word/2018/wordml/cex" xmlns:w16cid="http://schemas.microsoft.com/office/word/2016/wordml/cid" xmlns:w16="http://schemas.microsoft.com/office/word/2018/wordml" xmlns:w16se="http://schemas.microsoft.com/office/word/2015/wordml/symex" xmlns:wpg="http://schemas.microsoft.com/office/word/2010/wordprocessingGroup" xmlns:wpi="http://schemas.microsoft.com/office/word/2010/wordprocessingInk" xmlns:wne="http://schemas.microsoft.com/office/word/2006/wordml" xmlns:wps="http://schemas.microsoft.com/office/word/2010/wordprocessingShape" mc:Ignorable="w14 w15 w16se w16cid w16 w16cex wp14">
+<w:footnotes xmlns:wpc="http://schemas.microsoft.com/office/word/2010/wordprocessingCanvas" xmlns:cx="http://schemas.microsoft.com/office/drawing/2014/chartex" xmlns:cx1="http://schemas.microsoft.com/office/drawing/2015/9/8/chartex" xmlns:cx2="http://schemas.microsoft.com/office/drawing/2015/10/21/chartex" xmlns:cx3="http://schemas.microsoft.com/office/drawing/2016/5/9/chartex" xmlns:cx4="http://schemas.microsoft.com/office/drawing/2016/5/10/chartex" xmlns:cx5="http://schemas.microsoft.com/office/drawing/2016/5/11/chartex" xmlns:cx6="http://schemas.microsoft.com/office/drawing/2016/5/12/chartex" xmlns:cx7="http://schemas.microsoft.com/office/drawing/2016/5/13/chartex" xmlns:cx8="http://schemas.microsoft.com/office/drawing/2016/5/14/chartex" xmlns:mc="http://schemas.openxmlformats.org/markup-compatibility/2006" xmlns:aink="http://schemas.microsoft.com/office/drawing/2016/ink" xmlns:am3d="http://schemas.microsoft.com/office/drawing/2017/model3d" xmlns:o="urn:schemas-microsoft-com:office:office" xmlns:oel="http://schemas.microsoft.com/office/2019/extlst" xmlns:r="http://schemas.openxmlformats.org/officeDocument/2006/relationships" xmlns:m="http://schemas.openxmlformats.org/officeDocument/2006/math" xmlns:v="urn:schemas-microsoft-com:vml" xmlns:wp14="http://schemas.microsoft.com/office/word/2010/wordprocessingDrawing" xmlns:wp="http://schemas.openxmlformats.org/drawingml/2006/wordprocessingDrawing" xmlns:w10="urn:schemas-microsoft-com:office:word" xmlns:w="http://schemas.openxmlformats.org/wordprocessingml/2006/main" xmlns:w14="http://schemas.microsoft.com/office/word/2010/wordml" xmlns:w15="http://schemas.microsoft.com/office/word/2012/wordml" xmlns:w16cex="http://schemas.microsoft.com/office/word/2018/wordml/cex" xmlns:w16cid="http://schemas.microsoft.com/office/word/2016/wordml/cid" xmlns:w16="http://schemas.microsoft.com/office/word/2018/wordml" xmlns:w16sdtdh="http://schemas.microsoft.com/office/word/2020/wordml/sdtdatahash" xmlns:w16se="http://schemas.microsoft.com/office/word/2015/wordml/symex" xmlns:wpg="http://schemas.microsoft.com/office/word/2010/wordprocessingGroup" xmlns:wpi="http://schemas.microsoft.com/office/word/2010/wordprocessingInk" xmlns:wne="http://schemas.microsoft.com/office/word/2006/wordml" xmlns:wps="http://schemas.microsoft.com/office/word/2010/wordprocessingShape" mc:Ignorable="w14 w15 w16se w16cid w16 w16cex w16sdtdh wp14">
   <w:footnote w:type="separator" w:id="-1">
     <w:p>
       <w:pPr>
@@ -19522,7 +19519,7 @@
 </file>
 
 <file path=word/header1.xml><?xml version="1.0" encoding="utf-8"?>
-<w:hdr xmlns:wpc="http://schemas.microsoft.com/office/word/2010/wordprocessingCanvas" xmlns:cx="http://schemas.microsoft.com/office/drawing/2014/chartex" xmlns:cx1="http://schemas.microsoft.com/office/drawing/2015/9/8/chartex" xmlns:cx2="http://schemas.microsoft.com/office/drawing/2015/10/21/chartex" xmlns:cx3="http://schemas.microsoft.com/office/drawing/2016/5/9/chartex" xmlns:cx4="http://schemas.microsoft.com/office/drawing/2016/5/10/chartex" xmlns:cx5="http://schemas.microsoft.com/office/drawing/2016/5/11/chartex" xmlns:cx6="http://schemas.microsoft.com/office/drawing/2016/5/12/chartex" xmlns:cx7="http://schemas.microsoft.com/office/drawing/2016/5/13/chartex" xmlns:cx8="http://schemas.microsoft.com/office/drawing/2016/5/14/chartex" xmlns:mc="http://schemas.openxmlformats.org/markup-compatibility/2006" xmlns:aink="http://schemas.microsoft.com/office/drawing/2016/ink" xmlns:am3d="http://schemas.microsoft.com/office/drawing/2017/model3d" xmlns:o="urn:schemas-microsoft-com:office:office" xmlns:r="http://schemas.openxmlformats.org/officeDocument/2006/relationships" xmlns:m="http://schemas.openxmlformats.org/officeDocument/2006/math" xmlns:v="urn:schemas-microsoft-com:vml" xmlns:wp14="http://schemas.microsoft.com/office/word/2010/wordprocessingDrawing" xmlns:wp="http://schemas.openxmlformats.org/drawingml/2006/wordprocessingDrawing" xmlns:w10="urn:schemas-microsoft-com:office:word" xmlns:w="http://schemas.openxmlformats.org/wordprocessingml/2006/main" xmlns:w14="http://schemas.microsoft.com/office/word/2010/wordml" xmlns:w15="http://schemas.microsoft.com/office/word/2012/wordml" xmlns:w16cex="http://schemas.microsoft.com/office/word/2018/wordml/cex" xmlns:w16cid="http://schemas.microsoft.com/office/word/2016/wordml/cid" xmlns:w16="http://schemas.microsoft.com/office/word/2018/wordml" xmlns:w16se="http://schemas.microsoft.com/office/word/2015/wordml/symex" xmlns:wpg="http://schemas.microsoft.com/office/word/2010/wordprocessingGroup" xmlns:wpi="http://schemas.microsoft.com/office/word/2010/wordprocessingInk" xmlns:wne="http://schemas.microsoft.com/office/word/2006/wordml" xmlns:wps="http://schemas.microsoft.com/office/word/2010/wordprocessingShape" mc:Ignorable="w14 w15 w16se w16cid w16 w16cex wp14">
+<w:hdr xmlns:wpc="http://schemas.microsoft.com/office/word/2010/wordprocessingCanvas" xmlns:cx="http://schemas.microsoft.com/office/drawing/2014/chartex" xmlns:cx1="http://schemas.microsoft.com/office/drawing/2015/9/8/chartex" xmlns:cx2="http://schemas.microsoft.com/office/drawing/2015/10/21/chartex" xmlns:cx3="http://schemas.microsoft.com/office/drawing/2016/5/9/chartex" xmlns:cx4="http://schemas.microsoft.com/office/drawing/2016/5/10/chartex" xmlns:cx5="http://schemas.microsoft.com/office/drawing/2016/5/11/chartex" xmlns:cx6="http://schemas.microsoft.com/office/drawing/2016/5/12/chartex" xmlns:cx7="http://schemas.microsoft.com/office/drawing/2016/5/13/chartex" xmlns:cx8="http://schemas.microsoft.com/office/drawing/2016/5/14/chartex" xmlns:mc="http://schemas.openxmlformats.org/markup-compatibility/2006" xmlns:aink="http://schemas.microsoft.com/office/drawing/2016/ink" xmlns:am3d="http://schemas.microsoft.com/office/drawing/2017/model3d" xmlns:o="urn:schemas-microsoft-com:office:office" xmlns:oel="http://schemas.microsoft.com/office/2019/extlst" xmlns:r="http://schemas.openxmlformats.org/officeDocument/2006/relationships" xmlns:m="http://schemas.openxmlformats.org/officeDocument/2006/math" xmlns:v="urn:schemas-microsoft-com:vml" xmlns:wp14="http://schemas.microsoft.com/office/word/2010/wordprocessingDrawing" xmlns:wp="http://schemas.openxmlformats.org/drawingml/2006/wordprocessingDrawing" xmlns:w10="urn:schemas-microsoft-com:office:word" xmlns:w="http://schemas.openxmlformats.org/wordprocessingml/2006/main" xmlns:w14="http://schemas.microsoft.com/office/word/2010/wordml" xmlns:w15="http://schemas.microsoft.com/office/word/2012/wordml" xmlns:w16cex="http://schemas.microsoft.com/office/word/2018/wordml/cex" xmlns:w16cid="http://schemas.microsoft.com/office/word/2016/wordml/cid" xmlns:w16="http://schemas.microsoft.com/office/word/2018/wordml" xmlns:w16sdtdh="http://schemas.microsoft.com/office/word/2020/wordml/sdtdatahash" xmlns:w16se="http://schemas.microsoft.com/office/word/2015/wordml/symex" xmlns:wpg="http://schemas.microsoft.com/office/word/2010/wordprocessingGroup" xmlns:wpi="http://schemas.microsoft.com/office/word/2010/wordprocessingInk" xmlns:wne="http://schemas.microsoft.com/office/word/2006/wordml" xmlns:wps="http://schemas.microsoft.com/office/word/2010/wordprocessingShape" mc:Ignorable="w14 w15 w16se w16cid w16 w16cex w16sdtdh wp14">
   <w:p>
     <w:pPr>
       <w:pStyle w:val="Header"/>
@@ -19589,7 +19586,7 @@
 </file>
 
 <file path=word/header2.xml><?xml version="1.0" encoding="utf-8"?>
-<w:hdr xmlns:wpc="http://schemas.microsoft.com/office/word/2010/wordprocessingCanvas" xmlns:cx="http://schemas.microsoft.com/office/drawing/2014/chartex" xmlns:cx1="http://schemas.microsoft.com/office/drawing/2015/9/8/chartex" xmlns:cx2="http://schemas.microsoft.com/office/drawing/2015/10/21/chartex" xmlns:cx3="http://schemas.microsoft.com/office/drawing/2016/5/9/chartex" xmlns:cx4="http://schemas.microsoft.com/office/drawing/2016/5/10/chartex" xmlns:cx5="http://schemas.microsoft.com/office/drawing/2016/5/11/chartex" xmlns:cx6="http://schemas.microsoft.com/office/drawing/2016/5/12/chartex" xmlns:cx7="http://schemas.microsoft.com/office/drawing/2016/5/13/chartex" xmlns:cx8="http://schemas.microsoft.com/office/drawing/2016/5/14/chartex" xmlns:mc="http://schemas.openxmlformats.org/markup-compatibility/2006" xmlns:aink="http://schemas.microsoft.com/office/drawing/2016/ink" xmlns:am3d="http://schemas.microsoft.com/office/drawing/2017/model3d" xmlns:o="urn:schemas-microsoft-com:office:office" xmlns:r="http://schemas.openxmlformats.org/officeDocument/2006/relationships" xmlns:m="http://schemas.openxmlformats.org/officeDocument/2006/math" xmlns:v="urn:schemas-microsoft-com:vml" xmlns:wp14="http://schemas.microsoft.com/office/word/2010/wordprocessingDrawing" xmlns:wp="http://schemas.openxmlformats.org/drawingml/2006/wordprocessingDrawing" xmlns:w10="urn:schemas-microsoft-com:office:word" xmlns:w="http://schemas.openxmlformats.org/wordprocessingml/2006/main" xmlns:w14="http://schemas.microsoft.com/office/word/2010/wordml" xmlns:w15="http://schemas.microsoft.com/office/word/2012/wordml" xmlns:w16cex="http://schemas.microsoft.com/office/word/2018/wordml/cex" xmlns:w16cid="http://schemas.microsoft.com/office/word/2016/wordml/cid" xmlns:w16="http://schemas.microsoft.com/office/word/2018/wordml" xmlns:w16se="http://schemas.microsoft.com/office/word/2015/wordml/symex" xmlns:wpg="http://schemas.microsoft.com/office/word/2010/wordprocessingGroup" xmlns:wpi="http://schemas.microsoft.com/office/word/2010/wordprocessingInk" xmlns:wne="http://schemas.microsoft.com/office/word/2006/wordml" xmlns:wps="http://schemas.microsoft.com/office/word/2010/wordprocessingShape" mc:Ignorable="w14 w15 w16se w16cid w16 w16cex wp14">
+<w:hdr xmlns:wpc="http://schemas.microsoft.com/office/word/2010/wordprocessingCanvas" xmlns:cx="http://schemas.microsoft.com/office/drawing/2014/chartex" xmlns:cx1="http://schemas.microsoft.com/office/drawing/2015/9/8/chartex" xmlns:cx2="http://schemas.microsoft.com/office/drawing/2015/10/21/chartex" xmlns:cx3="http://schemas.microsoft.com/office/drawing/2016/5/9/chartex" xmlns:cx4="http://schemas.microsoft.com/office/drawing/2016/5/10/chartex" xmlns:cx5="http://schemas.microsoft.com/office/drawing/2016/5/11/chartex" xmlns:cx6="http://schemas.microsoft.com/office/drawing/2016/5/12/chartex" xmlns:cx7="http://schemas.microsoft.com/office/drawing/2016/5/13/chartex" xmlns:cx8="http://schemas.microsoft.com/office/drawing/2016/5/14/chartex" xmlns:mc="http://schemas.openxmlformats.org/markup-compatibility/2006" xmlns:aink="http://schemas.microsoft.com/office/drawing/2016/ink" xmlns:am3d="http://schemas.microsoft.com/office/drawing/2017/model3d" xmlns:o="urn:schemas-microsoft-com:office:office" xmlns:oel="http://schemas.microsoft.com/office/2019/extlst" xmlns:r="http://schemas.openxmlformats.org/officeDocument/2006/relationships" xmlns:m="http://schemas.openxmlformats.org/officeDocument/2006/math" xmlns:v="urn:schemas-microsoft-com:vml" xmlns:wp14="http://schemas.microsoft.com/office/word/2010/wordprocessingDrawing" xmlns:wp="http://schemas.openxmlformats.org/drawingml/2006/wordprocessingDrawing" xmlns:w10="urn:schemas-microsoft-com:office:word" xmlns:w="http://schemas.openxmlformats.org/wordprocessingml/2006/main" xmlns:w14="http://schemas.microsoft.com/office/word/2010/wordml" xmlns:w15="http://schemas.microsoft.com/office/word/2012/wordml" xmlns:w16cex="http://schemas.microsoft.com/office/word/2018/wordml/cex" xmlns:w16cid="http://schemas.microsoft.com/office/word/2016/wordml/cid" xmlns:w16="http://schemas.microsoft.com/office/word/2018/wordml" xmlns:w16sdtdh="http://schemas.microsoft.com/office/word/2020/wordml/sdtdatahash" xmlns:w16se="http://schemas.microsoft.com/office/word/2015/wordml/symex" xmlns:wpg="http://schemas.microsoft.com/office/word/2010/wordprocessingGroup" xmlns:wpi="http://schemas.microsoft.com/office/word/2010/wordprocessingInk" xmlns:wne="http://schemas.microsoft.com/office/word/2006/wordml" xmlns:wps="http://schemas.microsoft.com/office/word/2010/wordprocessingShape" mc:Ignorable="w14 w15 w16se w16cid w16 w16cex w16sdtdh wp14">
   <w:p>
     <w:pPr>
       <w:pStyle w:val="Header"/>
@@ -19657,7 +19654,7 @@
 </file>
 
 <file path=word/numbering.xml><?xml version="1.0" encoding="utf-8"?>
-<w:numbering xmlns:wpc="http://schemas.microsoft.com/office/word/2010/wordprocessingCanvas" xmlns:cx="http://schemas.microsoft.com/office/drawing/2014/chartex" xmlns:cx1="http://schemas.microsoft.com/office/drawing/2015/9/8/chartex" xmlns:cx2="http://schemas.microsoft.com/office/drawing/2015/10/21/chartex" xmlns:cx3="http://schemas.microsoft.com/office/drawing/2016/5/9/chartex" xmlns:cx4="http://schemas.microsoft.com/office/drawing/2016/5/10/chartex" xmlns:cx5="http://schemas.microsoft.com/office/drawing/2016/5/11/chartex" xmlns:cx6="http://schemas.microsoft.com/office/drawing/2016/5/12/chartex" xmlns:cx7="http://schemas.microsoft.com/office/drawing/2016/5/13/chartex" xmlns:cx8="http://schemas.microsoft.com/office/drawing/2016/5/14/chartex" xmlns:mc="http://schemas.openxmlformats.org/markup-compatibility/2006" xmlns:aink="http://schemas.microsoft.com/office/drawing/2016/ink" xmlns:am3d="http://schemas.microsoft.com/office/drawing/2017/model3d" xmlns:o="urn:schemas-microsoft-com:office:office" xmlns:r="http://schemas.openxmlformats.org/officeDocument/2006/relationships" xmlns:m="http://schemas.openxmlformats.org/officeDocument/2006/math" xmlns:v="urn:schemas-microsoft-com:vml" xmlns:wp14="http://schemas.microsoft.com/office/word/2010/wordprocessingDrawing" xmlns:wp="http://schemas.openxmlformats.org/drawingml/2006/wordprocessingDrawing" xmlns:w10="urn:schemas-microsoft-com:office:word" xmlns:w="http://schemas.openxmlformats.org/wordprocessingml/2006/main" xmlns:w14="http://schemas.microsoft.com/office/word/2010/wordml" xmlns:w15="http://schemas.microsoft.com/office/word/2012/wordml" xmlns:w16cex="http://schemas.microsoft.com/office/word/2018/wordml/cex" xmlns:w16cid="http://schemas.microsoft.com/office/word/2016/wordml/cid" xmlns:w16="http://schemas.microsoft.com/office/word/2018/wordml" xmlns:w16se="http://schemas.microsoft.com/office/word/2015/wordml/symex" xmlns:wpg="http://schemas.microsoft.com/office/word/2010/wordprocessingGroup" xmlns:wpi="http://schemas.microsoft.com/office/word/2010/wordprocessingInk" xmlns:wne="http://schemas.microsoft.com/office/word/2006/wordml" xmlns:wps="http://schemas.microsoft.com/office/word/2010/wordprocessingShape" mc:Ignorable="w14 w15 w16se w16cid w16 w16cex wp14">
+<w:numbering xmlns:wpc="http://schemas.microsoft.com/office/word/2010/wordprocessingCanvas" xmlns:cx="http://schemas.microsoft.com/office/drawing/2014/chartex" xmlns:cx1="http://schemas.microsoft.com/office/drawing/2015/9/8/chartex" xmlns:cx2="http://schemas.microsoft.com/office/drawing/2015/10/21/chartex" xmlns:cx3="http://schemas.microsoft.com/office/drawing/2016/5/9/chartex" xmlns:cx4="http://schemas.microsoft.com/office/drawing/2016/5/10/chartex" xmlns:cx5="http://schemas.microsoft.com/office/drawing/2016/5/11/chartex" xmlns:cx6="http://schemas.microsoft.com/office/drawing/2016/5/12/chartex" xmlns:cx7="http://schemas.microsoft.com/office/drawing/2016/5/13/chartex" xmlns:cx8="http://schemas.microsoft.com/office/drawing/2016/5/14/chartex" xmlns:mc="http://schemas.openxmlformats.org/markup-compatibility/2006" xmlns:aink="http://schemas.microsoft.com/office/drawing/2016/ink" xmlns:am3d="http://schemas.microsoft.com/office/drawing/2017/model3d" xmlns:o="urn:schemas-microsoft-com:office:office" xmlns:oel="http://schemas.microsoft.com/office/2019/extlst" xmlns:r="http://schemas.openxmlformats.org/officeDocument/2006/relationships" xmlns:m="http://schemas.openxmlformats.org/officeDocument/2006/math" xmlns:v="urn:schemas-microsoft-com:vml" xmlns:wp14="http://schemas.microsoft.com/office/word/2010/wordprocessingDrawing" xmlns:wp="http://schemas.openxmlformats.org/drawingml/2006/wordprocessingDrawing" xmlns:w10="urn:schemas-microsoft-com:office:word" xmlns:w="http://schemas.openxmlformats.org/wordprocessingml/2006/main" xmlns:w14="http://schemas.microsoft.com/office/word/2010/wordml" xmlns:w15="http://schemas.microsoft.com/office/word/2012/wordml" xmlns:w16cex="http://schemas.microsoft.com/office/word/2018/wordml/cex" xmlns:w16cid="http://schemas.microsoft.com/office/word/2016/wordml/cid" xmlns:w16="http://schemas.microsoft.com/office/word/2018/wordml" xmlns:w16sdtdh="http://schemas.microsoft.com/office/word/2020/wordml/sdtdatahash" xmlns:w16se="http://schemas.microsoft.com/office/word/2015/wordml/symex" xmlns:wpg="http://schemas.microsoft.com/office/word/2010/wordprocessingGroup" xmlns:wpi="http://schemas.microsoft.com/office/word/2010/wordprocessingInk" xmlns:wne="http://schemas.microsoft.com/office/word/2006/wordml" xmlns:wps="http://schemas.microsoft.com/office/word/2010/wordprocessingShape" mc:Ignorable="w14 w15 w16se w16cid w16 w16cex w16sdtdh wp14">
   <w:abstractNum w:abstractNumId="0" w15:restartNumberingAfterBreak="0">
     <w:nsid w:val="FFFFFF88"/>
     <w:multiLevelType w:val="singleLevel"/>
@@ -24346,136 +24343,136 @@
       </w:rPr>
     </w:lvl>
   </w:abstractNum>
-  <w:num w:numId="1">
+  <w:num w:numId="1" w16cid:durableId="212617533">
     <w:abstractNumId w:val="39"/>
   </w:num>
-  <w:num w:numId="2">
+  <w:num w:numId="2" w16cid:durableId="658458960">
     <w:abstractNumId w:val="0"/>
   </w:num>
-  <w:num w:numId="3">
+  <w:num w:numId="3" w16cid:durableId="248081046">
     <w:abstractNumId w:val="9"/>
   </w:num>
-  <w:num w:numId="4">
+  <w:num w:numId="4" w16cid:durableId="1010450752">
     <w:abstractNumId w:val="18"/>
   </w:num>
-  <w:num w:numId="5">
+  <w:num w:numId="5" w16cid:durableId="205919185">
     <w:abstractNumId w:val="30"/>
   </w:num>
-  <w:num w:numId="6">
+  <w:num w:numId="6" w16cid:durableId="930938972">
     <w:abstractNumId w:val="20"/>
   </w:num>
-  <w:num w:numId="7">
+  <w:num w:numId="7" w16cid:durableId="874464924">
     <w:abstractNumId w:val="11"/>
   </w:num>
-  <w:num w:numId="8">
+  <w:num w:numId="8" w16cid:durableId="680398223">
     <w:abstractNumId w:val="32"/>
   </w:num>
-  <w:num w:numId="9">
+  <w:num w:numId="9" w16cid:durableId="1205212424">
     <w:abstractNumId w:val="27"/>
   </w:num>
-  <w:num w:numId="10">
+  <w:num w:numId="10" w16cid:durableId="2026663527">
     <w:abstractNumId w:val="7"/>
   </w:num>
-  <w:num w:numId="11">
+  <w:num w:numId="11" w16cid:durableId="403912440">
     <w:abstractNumId w:val="1"/>
   </w:num>
-  <w:num w:numId="12">
+  <w:num w:numId="12" w16cid:durableId="391853494">
     <w:abstractNumId w:val="38"/>
   </w:num>
-  <w:num w:numId="13">
+  <w:num w:numId="13" w16cid:durableId="1512914694">
     <w:abstractNumId w:val="8"/>
   </w:num>
-  <w:num w:numId="14">
+  <w:num w:numId="14" w16cid:durableId="1750927646">
     <w:abstractNumId w:val="21"/>
   </w:num>
-  <w:num w:numId="15">
+  <w:num w:numId="15" w16cid:durableId="815344292">
     <w:abstractNumId w:val="23"/>
   </w:num>
-  <w:num w:numId="16">
+  <w:num w:numId="16" w16cid:durableId="1291863696">
     <w:abstractNumId w:val="29"/>
   </w:num>
-  <w:num w:numId="17">
+  <w:num w:numId="17" w16cid:durableId="414475295">
     <w:abstractNumId w:val="16"/>
   </w:num>
-  <w:num w:numId="18">
+  <w:num w:numId="18" w16cid:durableId="1700352481">
     <w:abstractNumId w:val="2"/>
   </w:num>
-  <w:num w:numId="19">
+  <w:num w:numId="19" w16cid:durableId="1145049869">
     <w:abstractNumId w:val="35"/>
   </w:num>
-  <w:num w:numId="20">
+  <w:num w:numId="20" w16cid:durableId="428745124">
     <w:abstractNumId w:val="4"/>
   </w:num>
-  <w:num w:numId="21">
+  <w:num w:numId="21" w16cid:durableId="2043743476">
     <w:abstractNumId w:val="36"/>
   </w:num>
-  <w:num w:numId="22">
+  <w:num w:numId="22" w16cid:durableId="2027099423">
     <w:abstractNumId w:val="13"/>
   </w:num>
-  <w:num w:numId="23">
+  <w:num w:numId="23" w16cid:durableId="1206335958">
     <w:abstractNumId w:val="41"/>
   </w:num>
-  <w:num w:numId="24">
+  <w:num w:numId="24" w16cid:durableId="1147286389">
     <w:abstractNumId w:val="37"/>
   </w:num>
-  <w:num w:numId="25">
+  <w:num w:numId="25" w16cid:durableId="361439425">
     <w:abstractNumId w:val="17"/>
   </w:num>
-  <w:num w:numId="26">
+  <w:num w:numId="26" w16cid:durableId="1899903012">
     <w:abstractNumId w:val="40"/>
   </w:num>
-  <w:num w:numId="27">
+  <w:num w:numId="27" w16cid:durableId="1951890247">
     <w:abstractNumId w:val="12"/>
   </w:num>
-  <w:num w:numId="28">
+  <w:num w:numId="28" w16cid:durableId="2106146251">
     <w:abstractNumId w:val="24"/>
   </w:num>
-  <w:num w:numId="29">
+  <w:num w:numId="29" w16cid:durableId="1868566943">
     <w:abstractNumId w:val="10"/>
   </w:num>
-  <w:num w:numId="30">
+  <w:num w:numId="30" w16cid:durableId="1610891615">
     <w:abstractNumId w:val="28"/>
   </w:num>
-  <w:num w:numId="31">
+  <w:num w:numId="31" w16cid:durableId="712776798">
     <w:abstractNumId w:val="26"/>
   </w:num>
-  <w:num w:numId="32">
+  <w:num w:numId="32" w16cid:durableId="1074352469">
     <w:abstractNumId w:val="15"/>
   </w:num>
-  <w:num w:numId="33">
+  <w:num w:numId="33" w16cid:durableId="1773933164">
     <w:abstractNumId w:val="42"/>
   </w:num>
-  <w:num w:numId="34">
+  <w:num w:numId="34" w16cid:durableId="546525641">
     <w:abstractNumId w:val="43"/>
   </w:num>
-  <w:num w:numId="35">
+  <w:num w:numId="35" w16cid:durableId="1494369376">
     <w:abstractNumId w:val="5"/>
   </w:num>
-  <w:num w:numId="36">
+  <w:num w:numId="36" w16cid:durableId="1959218571">
     <w:abstractNumId w:val="22"/>
   </w:num>
-  <w:num w:numId="37">
+  <w:num w:numId="37" w16cid:durableId="888299393">
     <w:abstractNumId w:val="31"/>
   </w:num>
-  <w:num w:numId="38">
+  <w:num w:numId="38" w16cid:durableId="1952282236">
     <w:abstractNumId w:val="19"/>
   </w:num>
-  <w:num w:numId="39">
+  <w:num w:numId="39" w16cid:durableId="1833598676">
     <w:abstractNumId w:val="14"/>
   </w:num>
-  <w:num w:numId="40">
+  <w:num w:numId="40" w16cid:durableId="895701356">
     <w:abstractNumId w:val="3"/>
   </w:num>
-  <w:num w:numId="41">
+  <w:num w:numId="41" w16cid:durableId="171143097">
     <w:abstractNumId w:val="25"/>
   </w:num>
-  <w:num w:numId="42">
+  <w:num w:numId="42" w16cid:durableId="1958947320">
     <w:abstractNumId w:val="34"/>
   </w:num>
-  <w:num w:numId="43">
+  <w:num w:numId="43" w16cid:durableId="291133023">
     <w:abstractNumId w:val="6"/>
   </w:num>
-  <w:num w:numId="44">
+  <w:num w:numId="44" w16cid:durableId="390078027">
     <w:abstractNumId w:val="33"/>
   </w:num>
   <w:numIdMacAtCleanup w:val="11"/>
@@ -24483,7 +24480,7 @@
 </file>
 
 <file path=word/styles.xml><?xml version="1.0" encoding="utf-8"?>
-<w:styles xmlns:mc="http://schemas.openxmlformats.org/markup-compatibility/2006" xmlns:r="http://schemas.openxmlformats.org/officeDocument/2006/relationships" xmlns:w="http://schemas.openxmlformats.org/wordprocessingml/2006/main" xmlns:w14="http://schemas.microsoft.com/office/word/2010/wordml" xmlns:w15="http://schemas.microsoft.com/office/word/2012/wordml" xmlns:w16cex="http://schemas.microsoft.com/office/word/2018/wordml/cex" xmlns:w16cid="http://schemas.microsoft.com/office/word/2016/wordml/cid" xmlns:w16="http://schemas.microsoft.com/office/word/2018/wordml" xmlns:w16se="http://schemas.microsoft.com/office/word/2015/wordml/symex" mc:Ignorable="w14 w15 w16se w16cid w16 w16cex">
+<w:styles xmlns:mc="http://schemas.openxmlformats.org/markup-compatibility/2006" xmlns:r="http://schemas.openxmlformats.org/officeDocument/2006/relationships" xmlns:w="http://schemas.openxmlformats.org/wordprocessingml/2006/main" xmlns:w14="http://schemas.microsoft.com/office/word/2010/wordml" xmlns:w15="http://schemas.microsoft.com/office/word/2012/wordml" xmlns:w16cex="http://schemas.microsoft.com/office/word/2018/wordml/cex" xmlns:w16cid="http://schemas.microsoft.com/office/word/2016/wordml/cid" xmlns:w16="http://schemas.microsoft.com/office/word/2018/wordml" xmlns:w16sdtdh="http://schemas.microsoft.com/office/word/2020/wordml/sdtdatahash" xmlns:w16se="http://schemas.microsoft.com/office/word/2015/wordml/symex" mc:Ignorable="w14 w15 w16se w16cid w16 w16cex w16sdtdh">
   <w:docDefaults>
     <w:rPrDefault>
       <w:rPr>

</xml_diff>